<commit_message>
Fixed Sources (I am a moron)
</commit_message>
<xml_diff>
--- a/Bachlorarbeit - Eike Stein/Ausarbeitung/Bachlorarbeit.docx
+++ b/Bachlorarbeit - Eike Stein/Ausarbeitung/Bachlorarbeit.docx
@@ -318,8 +318,18 @@
           <w:sz w:val="22"/>
           <w:szCs w:val="28"/>
         </w:rPr>
-        <w:t>Dr. Marco Grawunder</w:t>
-      </w:r>
+        <w:t xml:space="preserve">Dr. Marco </w:t>
+      </w:r>
+      <w:proofErr w:type="spellStart"/>
+      <w:r>
+        <w:rPr>
+          <w:b/>
+          <w:sz w:val="22"/>
+          <w:szCs w:val="28"/>
+        </w:rPr>
+        <w:t>Grawunder</w:t>
+      </w:r>
+      <w:proofErr w:type="spellEnd"/>
     </w:p>
     <w:p>
       <w:pPr>
@@ -2729,6 +2739,7 @@
           <w:id w:val="-269556724"/>
           <w:citation/>
         </w:sdtPr>
+        <w:sdtEndPr/>
         <w:sdtContent>
           <w:r>
             <w:fldChar w:fldCharType="begin"/>
@@ -2812,6 +2823,7 @@
           <w:id w:val="1594198889"/>
           <w:citation/>
         </w:sdtPr>
+        <w:sdtEndPr/>
         <w:sdtContent>
           <w:r>
             <w:fldChar w:fldCharType="begin"/>
@@ -2844,6 +2856,7 @@
           <w:id w:val="34478235"/>
           <w:citation/>
         </w:sdtPr>
+        <w:sdtEndPr/>
         <w:sdtContent>
           <w:r>
             <w:fldChar w:fldCharType="begin"/>
@@ -3264,17 +3277,33 @@
       <w:r>
         <w:t xml:space="preserve"> wurde 1977 von </w:t>
       </w:r>
+      <w:proofErr w:type="spellStart"/>
       <w:r>
         <w:rPr>
           <w:i/>
         </w:rPr>
         <w:t>Tsukuba</w:t>
       </w:r>
+      <w:proofErr w:type="spellEnd"/>
       <w:r>
         <w:rPr>
           <w:i/>
         </w:rPr>
-        <w:t xml:space="preserve"> Mechanical Engineering Laboratory</w:t>
+        <w:t xml:space="preserve"> </w:t>
+      </w:r>
+      <w:proofErr w:type="spellStart"/>
+      <w:r>
+        <w:rPr>
+          <w:i/>
+        </w:rPr>
+        <w:t>Mechanical</w:t>
+      </w:r>
+      <w:proofErr w:type="spellEnd"/>
+      <w:r>
+        <w:rPr>
+          <w:i/>
+        </w:rPr>
+        <w:t xml:space="preserve"> Engineering Laboratory</w:t>
       </w:r>
       <w:r>
         <w:t xml:space="preserve"> in Japan geleistet. Damals konnte ein Auto weißen Straßenmarkierungen auf einem abgesperrten Testgelände folgen</w:t>
@@ -3284,6 +3313,7 @@
           <w:id w:val="1517038105"/>
           <w:citation/>
         </w:sdtPr>
+        <w:sdtEndPr/>
         <w:sdtContent>
           <w:r>
             <w:fldChar w:fldCharType="begin"/>
@@ -3313,6 +3343,7 @@
           <w:id w:val="-378021286"/>
           <w:citation/>
         </w:sdtPr>
+        <w:sdtEndPr/>
         <w:sdtContent>
           <w:r>
             <w:fldChar w:fldCharType="begin"/>
@@ -3339,6 +3370,7 @@
           <w:id w:val="1302496535"/>
           <w:citation/>
         </w:sdtPr>
+        <w:sdtEndPr/>
         <w:sdtContent>
           <w:r>
             <w:fldChar w:fldCharType="begin"/>
@@ -3371,6 +3403,7 @@
           <w:id w:val="-1697297762"/>
           <w:citation/>
         </w:sdtPr>
+        <w:sdtEndPr/>
         <w:sdtContent>
           <w:r>
             <w:fldChar w:fldCharType="begin"/>
@@ -3415,6 +3448,7 @@
           <w:id w:val="1746613216"/>
           <w:citation/>
         </w:sdtPr>
+        <w:sdtEndPr/>
         <w:sdtContent>
           <w:r>
             <w:fldChar w:fldCharType="begin"/>
@@ -3450,6 +3484,7 @@
           <w:id w:val="-1518532468"/>
           <w:citation/>
         </w:sdtPr>
+        <w:sdtEndPr/>
         <w:sdtContent>
           <w:r>
             <w:fldChar w:fldCharType="begin"/>
@@ -3534,6 +3569,7 @@
           <w:id w:val="955444180"/>
           <w:citation/>
         </w:sdtPr>
+        <w:sdtEndPr/>
         <w:sdtContent>
           <w:r>
             <w:fldChar w:fldCharType="begin"/>
@@ -3566,6 +3602,7 @@
           <w:id w:val="-434894774"/>
           <w:citation/>
         </w:sdtPr>
+        <w:sdtEndPr/>
         <w:sdtContent>
           <w:r>
             <w:fldChar w:fldCharType="begin"/>
@@ -3695,6 +3732,7 @@
           <w:id w:val="913740152"/>
           <w:citation/>
         </w:sdtPr>
+        <w:sdtEndPr/>
         <w:sdtContent>
           <w:r>
             <w:fldChar w:fldCharType="begin"/>
@@ -3709,7 +3747,7 @@
             <w:rPr>
               <w:noProof/>
             </w:rPr>
-            <w:t xml:space="preserve"> [7]</w:t>
+            <w:t xml:space="preserve"> [10]</w:t>
           </w:r>
           <w:r>
             <w:fldChar w:fldCharType="end"/>
@@ -3848,27 +3886,14 @@
                       <w:r>
                         <w:t xml:space="preserve">Abbildung </w:t>
                       </w:r>
-                      <w:r>
-                        <w:fldChar w:fldCharType="begin"/>
-                      </w:r>
-                      <w:r>
-                        <w:instrText xml:space="preserve"> SEQ Abbildung \* ARABIC </w:instrText>
-                      </w:r>
-                      <w:r>
-                        <w:fldChar w:fldCharType="separate"/>
-                      </w:r>
-                      <w:r>
-                        <w:rPr>
-                          <w:noProof/>
-                        </w:rPr>
-                        <w:t>1</w:t>
-                      </w:r>
-                      <w:r>
-                        <w:rPr>
-                          <w:noProof/>
-                        </w:rPr>
-                        <w:fldChar w:fldCharType="end"/>
-                      </w:r>
+                      <w:fldSimple w:instr=" SEQ Abbildung \* ARABIC ">
+                        <w:r>
+                          <w:rPr>
+                            <w:noProof/>
+                          </w:rPr>
+                          <w:t>1</w:t>
+                        </w:r>
+                      </w:fldSimple>
                       <w:bookmarkEnd w:id="10"/>
                       <w:r>
                         <w:rPr>
@@ -3919,9 +3944,19 @@
       <w:r>
         <w:t xml:space="preserve"> (in Anlehnung an </w:t>
       </w:r>
-      <w:r>
-        <w:t>Xinjie Yu</w:t>
-      </w:r>
+      <w:proofErr w:type="spellStart"/>
+      <w:r>
+        <w:t>Xinjie</w:t>
+      </w:r>
+      <w:proofErr w:type="spellEnd"/>
+      <w:r>
+        <w:t xml:space="preserve"> </w:t>
+      </w:r>
+      <w:proofErr w:type="spellStart"/>
+      <w:r>
+        <w:t>Yu</w:t>
+      </w:r>
+      <w:proofErr w:type="spellEnd"/>
       <w:r>
         <w:t xml:space="preserve">, </w:t>
       </w:r>
@@ -3930,6 +3965,7 @@
           <w:id w:val="452523003"/>
           <w:citation/>
         </w:sdtPr>
+        <w:sdtEndPr/>
         <w:sdtContent>
           <w:r>
             <w:fldChar w:fldCharType="begin"/>
@@ -3944,7 +3980,7 @@
             <w:rPr>
               <w:noProof/>
             </w:rPr>
-            <w:t>[10]</w:t>
+            <w:t>[11]</w:t>
           </w:r>
           <w:r>
             <w:fldChar w:fldCharType="end"/>
@@ -3970,12 +4006,7 @@
         </w:numPr>
       </w:pPr>
       <w:r>
-        <w:t>Zunächst wird eine, meist zufällige, Ausgangspopulation generiert. In den meisten Fällen sind die Individuen nicht als Lösungskand</w:t>
-      </w:r>
-      <w:bookmarkStart w:id="12" w:name="_GoBack"/>
-      <w:bookmarkEnd w:id="12"/>
-      <w:r>
-        <w:t>idaten einsetzbar. Es gibt allerdings Variationen, bei denen Wissen über den Lösungsraum in die Generierung mit einfließt, was die Qualität der ersten Generation an Lösungen verbessern kann.</w:t>
+        <w:t>Zunächst wird eine, meist zufällige, Ausgangspopulation generiert. In den meisten Fällen sind die Individuen nicht als Lösungskandidaten einsetzbar. Es gibt allerdings Variationen, bei denen Wissen über den Lösungsraum in die Generierung mit einfließt, was die Qualität der ersten Generation an Lösungen verbessern kann.</w:t>
       </w:r>
     </w:p>
     <w:p>
@@ -4343,6 +4374,7 @@
           <w:id w:val="-1959705813"/>
           <w:citation/>
         </w:sdtPr>
+        <w:sdtEndPr/>
         <w:sdtContent>
           <w:r>
             <w:fldChar w:fldCharType="begin"/>
@@ -4394,7 +4426,7 @@
           <w:numId w:val="0"/>
         </w:numPr>
       </w:pPr>
-      <w:bookmarkStart w:id="13" w:name="_Toc459582036"/>
+      <w:bookmarkStart w:id="10" w:name="_Toc459582036"/>
       <w:r>
         <w:t xml:space="preserve">2.3 </w:t>
       </w:r>
@@ -4404,7 +4436,7 @@
       <w:r>
         <w:t>euronale Netze</w:t>
       </w:r>
-      <w:bookmarkEnd w:id="13"/>
+      <w:bookmarkEnd w:id="10"/>
     </w:p>
     <w:p>
       <w:pPr>
@@ -4430,6 +4462,7 @@
           <w:id w:val="411904569"/>
           <w:citation/>
         </w:sdtPr>
+        <w:sdtEndPr/>
         <w:sdtContent>
           <w:r>
             <w:fldChar w:fldCharType="begin"/>
@@ -4444,7 +4477,7 @@
             <w:rPr>
               <w:noProof/>
             </w:rPr>
-            <w:t>[11]</w:t>
+            <w:t>[13]</w:t>
           </w:r>
           <w:r>
             <w:fldChar w:fldCharType="end"/>
@@ -4468,12 +4501,28 @@
       <w:r>
         <w:t xml:space="preserve"> ist grundsätzlich gleich. Es gibt eine Eingabeebene (</w:t>
       </w:r>
+      <w:proofErr w:type="spellStart"/>
       <w:r>
         <w:rPr>
           <w:i/>
         </w:rPr>
-        <w:t>input layer</w:t>
-      </w:r>
+        <w:t>input</w:t>
+      </w:r>
+      <w:proofErr w:type="spellEnd"/>
+      <w:r>
+        <w:rPr>
+          <w:i/>
+        </w:rPr>
+        <w:t xml:space="preserve"> </w:t>
+      </w:r>
+      <w:proofErr w:type="spellStart"/>
+      <w:r>
+        <w:rPr>
+          <w:i/>
+        </w:rPr>
+        <w:t>layer</w:t>
+      </w:r>
+      <w:proofErr w:type="spellEnd"/>
       <w:r>
         <w:t>)</w:t>
       </w:r>
@@ -4493,18 +4542,34 @@
       <w:r>
         <w:t xml:space="preserve">, die erste, sogenannte, </w:t>
       </w:r>
+      <w:proofErr w:type="spellStart"/>
       <w:r>
         <w:rPr>
           <w:i/>
         </w:rPr>
-        <w:t>hidden layer</w:t>
-      </w:r>
+        <w:t>hidden</w:t>
+      </w:r>
+      <w:proofErr w:type="spellEnd"/>
       <w:r>
         <w:rPr>
           <w:i/>
         </w:rPr>
         <w:t xml:space="preserve"> </w:t>
       </w:r>
+      <w:proofErr w:type="spellStart"/>
+      <w:r>
+        <w:rPr>
+          <w:i/>
+        </w:rPr>
+        <w:t>layer</w:t>
+      </w:r>
+      <w:proofErr w:type="spellEnd"/>
+      <w:r>
+        <w:rPr>
+          <w:i/>
+        </w:rPr>
+        <w:t xml:space="preserve"> </w:t>
+      </w:r>
       <w:r>
         <w:t>(HL)</w:t>
       </w:r>
@@ -4517,12 +4582,28 @@
       <w:r>
         <w:t>, bis schließlich die letzte Ebene erreicht wird und die Ergebnisse ausgelesen werden können (</w:t>
       </w:r>
+      <w:proofErr w:type="spellStart"/>
       <w:r>
         <w:rPr>
           <w:i/>
         </w:rPr>
-        <w:t>output layer</w:t>
-      </w:r>
+        <w:t>output</w:t>
+      </w:r>
+      <w:proofErr w:type="spellEnd"/>
+      <w:r>
+        <w:rPr>
+          <w:i/>
+        </w:rPr>
+        <w:t xml:space="preserve"> </w:t>
+      </w:r>
+      <w:proofErr w:type="spellStart"/>
+      <w:r>
+        <w:rPr>
+          <w:i/>
+        </w:rPr>
+        <w:t>layer</w:t>
+      </w:r>
+      <w:proofErr w:type="spellEnd"/>
       <w:r>
         <w:t>). Jedes Element des Eingabevektors wird genau</w:t>
       </w:r>
@@ -4546,6 +4627,7 @@
           <w:id w:val="-1357194736"/>
           <w:citation/>
         </w:sdtPr>
+        <w:sdtEndPr/>
         <w:sdtContent>
           <w:r>
             <w:fldChar w:fldCharType="begin"/>
@@ -4560,7 +4642,7 @@
             <w:rPr>
               <w:noProof/>
             </w:rPr>
-            <w:t>[12]</w:t>
+            <w:t>[14]</w:t>
           </w:r>
           <w:r>
             <w:fldChar w:fldCharType="end"/>
@@ -4586,6 +4668,7 @@
           <w:id w:val="-1534642235"/>
           <w:citation/>
         </w:sdtPr>
+        <w:sdtEndPr/>
         <w:sdtContent>
           <w:r>
             <w:fldChar w:fldCharType="begin"/>
@@ -4600,7 +4683,7 @@
             <w:rPr>
               <w:noProof/>
             </w:rPr>
-            <w:t>[13]</w:t>
+            <w:t>[15]</w:t>
           </w:r>
           <w:r>
             <w:fldChar w:fldCharType="end"/>
@@ -4677,8 +4760,8 @@
                                 <w:szCs w:val="24"/>
                               </w:rPr>
                             </w:pPr>
-                            <w:bookmarkStart w:id="14" w:name="_Ref459473669"/>
-                            <w:bookmarkStart w:id="15" w:name="_Toc459581772"/>
+                            <w:bookmarkStart w:id="11" w:name="_Ref459473669"/>
+                            <w:bookmarkStart w:id="12" w:name="_Toc459581772"/>
                             <w:r>
                               <w:t xml:space="preserve">Abbildung </w:t>
                             </w:r>
@@ -4703,11 +4786,16 @@
                               </w:rPr>
                               <w:fldChar w:fldCharType="end"/>
                             </w:r>
-                            <w:bookmarkEnd w:id="14"/>
+                            <w:bookmarkEnd w:id="11"/>
                             <w:r>
-                              <w:t xml:space="preserve"> Sigmoid</w:t>
+                              <w:t xml:space="preserve"> </w:t>
                             </w:r>
-                            <w:bookmarkEnd w:id="15"/>
+                            <w:proofErr w:type="spellStart"/>
+                            <w:r>
+                              <w:t>Sigmoid</w:t>
+                            </w:r>
+                            <w:bookmarkEnd w:id="12"/>
+                            <w:proofErr w:type="spellEnd"/>
                           </w:p>
                         </w:txbxContent>
                       </wps:txbx>
@@ -4739,37 +4827,29 @@
                           <w:szCs w:val="24"/>
                         </w:rPr>
                       </w:pPr>
-                      <w:bookmarkStart w:id="16" w:name="_Ref459473669"/>
-                      <w:bookmarkStart w:id="17" w:name="_Toc459581772"/>
+                      <w:bookmarkStart w:id="15" w:name="_Ref459473669"/>
+                      <w:bookmarkStart w:id="16" w:name="_Toc459581772"/>
                       <w:r>
                         <w:t xml:space="preserve">Abbildung </w:t>
                       </w:r>
+                      <w:fldSimple w:instr=" SEQ Abbildung \* ARABIC ">
+                        <w:r>
+                          <w:rPr>
+                            <w:noProof/>
+                          </w:rPr>
+                          <w:t>2</w:t>
+                        </w:r>
+                      </w:fldSimple>
+                      <w:bookmarkEnd w:id="15"/>
                       <w:r>
-                        <w:fldChar w:fldCharType="begin"/>
+                        <w:t xml:space="preserve"> </w:t>
                       </w:r>
+                      <w:proofErr w:type="spellStart"/>
                       <w:r>
-                        <w:instrText xml:space="preserve"> SEQ Abbildung \* ARABIC </w:instrText>
-                      </w:r>
-                      <w:r>
-                        <w:fldChar w:fldCharType="separate"/>
-                      </w:r>
-                      <w:r>
-                        <w:rPr>
-                          <w:noProof/>
-                        </w:rPr>
-                        <w:t>2</w:t>
-                      </w:r>
-                      <w:r>
-                        <w:rPr>
-                          <w:noProof/>
-                        </w:rPr>
-                        <w:fldChar w:fldCharType="end"/>
+                        <w:t>Sigmoid</w:t>
                       </w:r>
                       <w:bookmarkEnd w:id="16"/>
-                      <w:r>
-                        <w:t xml:space="preserve"> Sigmoid</w:t>
-                      </w:r>
-                      <w:bookmarkEnd w:id="17"/>
+                      <w:proofErr w:type="spellEnd"/>
                     </w:p>
                   </w:txbxContent>
                 </v:textbox>
@@ -4815,7 +4895,15 @@
         <w:t>k</w:t>
       </w:r>
       <w:r>
-        <w:t>ommt, ist die sogenannte Sigmoid-Funktion</w:t>
+        <w:t xml:space="preserve">ommt, ist die sogenannte </w:t>
+      </w:r>
+      <w:proofErr w:type="spellStart"/>
+      <w:r>
+        <w:t>Sigmoid</w:t>
+      </w:r>
+      <w:proofErr w:type="spellEnd"/>
+      <w:r>
+        <w:t>-Funktion</w:t>
       </w:r>
       <w:r>
         <w:t xml:space="preserve"> </w:t>
@@ -4825,6 +4913,7 @@
           <w:id w:val="-363054810"/>
           <w:citation/>
         </w:sdtPr>
+        <w:sdtEndPr/>
         <w:sdtContent>
           <w:r>
             <w:fldChar w:fldCharType="begin"/>
@@ -5311,6 +5400,7 @@
           <w:id w:val="1104921933"/>
           <w:citation/>
         </w:sdtPr>
+        <w:sdtEndPr/>
         <w:sdtContent>
           <w:r>
             <w:fldChar w:fldCharType="begin"/>
@@ -5360,6 +5450,7 @@
           <w:id w:val="-1402590966"/>
           <w:citation/>
         </w:sdtPr>
+        <w:sdtEndPr/>
         <w:sdtContent>
           <w:r>
             <w:fldChar w:fldCharType="begin"/>
@@ -5374,7 +5465,7 @@
             <w:rPr>
               <w:noProof/>
             </w:rPr>
-            <w:t>[15]</w:t>
+            <w:t>[17]</w:t>
           </w:r>
           <w:r>
             <w:fldChar w:fldCharType="end"/>
@@ -5635,12 +5726,28 @@
       <w:r>
         <w:t xml:space="preserve"> Es wird grundsätzlich zwischen drei verschiedenen Lernverfahren unterschieden. Zum einen gibt es das </w:t>
       </w:r>
+      <w:proofErr w:type="spellStart"/>
       <w:r>
         <w:rPr>
           <w:i/>
         </w:rPr>
-        <w:t>supervised learning</w:t>
-      </w:r>
+        <w:t>supervised</w:t>
+      </w:r>
+      <w:proofErr w:type="spellEnd"/>
+      <w:r>
+        <w:rPr>
+          <w:i/>
+        </w:rPr>
+        <w:t xml:space="preserve"> </w:t>
+      </w:r>
+      <w:proofErr w:type="spellStart"/>
+      <w:r>
+        <w:rPr>
+          <w:i/>
+        </w:rPr>
+        <w:t>learning</w:t>
+      </w:r>
+      <w:proofErr w:type="spellEnd"/>
       <w:r>
         <w:t xml:space="preserve">. Bei diesem Ansatz werden zunächst Datensätze generiert. Dabei wird jedem Eingabevektor ein Ausgabevektor zu geordnet. Das KNN </w:t>
       </w:r>
@@ -5655,6 +5762,7 @@
           <w:id w:val="-2071952298"/>
           <w:citation/>
         </w:sdtPr>
+        <w:sdtEndPr/>
         <w:sdtContent>
           <w:r>
             <w:fldChar w:fldCharType="begin"/>
@@ -5693,12 +5801,28 @@
       <w:r>
         <w:t xml:space="preserve">Dem gegenüber gibt es das </w:t>
       </w:r>
+      <w:proofErr w:type="spellStart"/>
       <w:r>
         <w:rPr>
           <w:i/>
         </w:rPr>
-        <w:t>unsupervised learning</w:t>
-      </w:r>
+        <w:t>unsupervised</w:t>
+      </w:r>
+      <w:proofErr w:type="spellEnd"/>
+      <w:r>
+        <w:rPr>
+          <w:i/>
+        </w:rPr>
+        <w:t xml:space="preserve"> </w:t>
+      </w:r>
+      <w:proofErr w:type="spellStart"/>
+      <w:r>
+        <w:rPr>
+          <w:i/>
+        </w:rPr>
+        <w:t>learning</w:t>
+      </w:r>
+      <w:proofErr w:type="spellEnd"/>
       <w:r>
         <w:t xml:space="preserve">. Hierbei stehen ausschließlich Eingabedaten zur Verfügung. Die Aufgabe des KNN ist es Muster in dem Datensatz zu erkennen und Kategorien zu bilden </w:t>
       </w:r>
@@ -5707,6 +5831,7 @@
           <w:id w:val="-2020838442"/>
           <w:citation/>
         </w:sdtPr>
+        <w:sdtEndPr/>
         <w:sdtContent>
           <w:r>
             <w:fldChar w:fldCharType="begin"/>
@@ -5731,13 +5856,29 @@
       <w:r>
         <w:t xml:space="preserve">. Das letzte Verfahren wird als </w:t>
       </w:r>
+      <w:proofErr w:type="spellStart"/>
       <w:r>
         <w:rPr>
           <w:i/>
         </w:rPr>
         <w:lastRenderedPageBreak/>
-        <w:t>reinforcement learning</w:t>
-      </w:r>
+        <w:t>reinforcement</w:t>
+      </w:r>
+      <w:proofErr w:type="spellEnd"/>
+      <w:r>
+        <w:rPr>
+          <w:i/>
+        </w:rPr>
+        <w:t xml:space="preserve"> </w:t>
+      </w:r>
+      <w:proofErr w:type="spellStart"/>
+      <w:r>
+        <w:rPr>
+          <w:i/>
+        </w:rPr>
+        <w:t>learning</w:t>
+      </w:r>
+      <w:proofErr w:type="spellEnd"/>
       <w:r>
         <w:t xml:space="preserve"> bezeichnet. Dabei werden</w:t>
       </w:r>
@@ -5758,6 +5899,7 @@
           <w:id w:val="-1201701856"/>
           <w:citation/>
         </w:sdtPr>
+        <w:sdtEndPr/>
         <w:sdtContent>
           <w:r>
             <w:fldChar w:fldCharType="begin"/>
@@ -5811,11 +5953,33 @@
       <w:r>
         <w:t xml:space="preserve">Beim </w:t>
       </w:r>
+      <w:proofErr w:type="spellStart"/>
       <w:r>
         <w:rPr>
           <w:i/>
         </w:rPr>
-        <w:t xml:space="preserve">supervised learning </w:t>
+        <w:t>supervised</w:t>
+      </w:r>
+      <w:proofErr w:type="spellEnd"/>
+      <w:r>
+        <w:rPr>
+          <w:i/>
+        </w:rPr>
+        <w:t xml:space="preserve"> </w:t>
+      </w:r>
+      <w:proofErr w:type="spellStart"/>
+      <w:r>
+        <w:rPr>
+          <w:i/>
+        </w:rPr>
+        <w:t>learning</w:t>
+      </w:r>
+      <w:proofErr w:type="spellEnd"/>
+      <w:r>
+        <w:rPr>
+          <w:i/>
+        </w:rPr>
+        <w:t xml:space="preserve"> </w:t>
       </w:r>
       <w:r>
         <w:t>kommt</w:t>
@@ -5843,6 +6007,7 @@
           <w:id w:val="-324205279"/>
           <w:citation/>
         </w:sdtPr>
+        <w:sdtEndPr/>
         <w:sdtContent>
           <w:r>
             <w:fldChar w:fldCharType="begin"/>
@@ -5857,7 +6022,7 @@
             <w:rPr>
               <w:noProof/>
             </w:rPr>
-            <w:t>[16]</w:t>
+            <w:t>[20]</w:t>
           </w:r>
           <w:r>
             <w:fldChar w:fldCharType="end"/>
@@ -5924,6 +6089,7 @@
       <w:r>
         <w:t xml:space="preserve"> bietet sich </w:t>
       </w:r>
+      <w:proofErr w:type="spellStart"/>
       <w:r>
         <w:rPr>
           <w:i/>
@@ -5934,8 +6100,23 @@
         <w:rPr>
           <w:i/>
         </w:rPr>
-        <w:t>inforcement learning</w:t>
-      </w:r>
+        <w:t>inforcement</w:t>
+      </w:r>
+      <w:proofErr w:type="spellEnd"/>
+      <w:r>
+        <w:rPr>
+          <w:i/>
+        </w:rPr>
+        <w:t xml:space="preserve"> </w:t>
+      </w:r>
+      <w:proofErr w:type="spellStart"/>
+      <w:r>
+        <w:rPr>
+          <w:i/>
+        </w:rPr>
+        <w:t>learning</w:t>
+      </w:r>
+      <w:proofErr w:type="spellEnd"/>
       <w:r>
         <w:t xml:space="preserve"> in Kombination</w:t>
       </w:r>
@@ -6046,7 +6227,7 @@
           <w:bCs/>
         </w:rPr>
       </w:pPr>
-      <w:bookmarkStart w:id="18" w:name="_Toc459582037"/>
+      <w:bookmarkStart w:id="13" w:name="_Toc459582037"/>
       <w:r>
         <w:rPr>
           <w:rFonts w:ascii="Arial" w:hAnsi="Arial"/>
@@ -6063,7 +6244,7 @@
         <w:tab/>
         <w:t>Konzept</w:t>
       </w:r>
-      <w:bookmarkEnd w:id="18"/>
+      <w:bookmarkEnd w:id="13"/>
     </w:p>
     <w:p>
       <w:pPr>
@@ -6163,6 +6344,7 @@
         <w:t>.</w:t>
       </w:r>
     </w:p>
+    <w:bookmarkStart w:id="14" w:name="_Toc459582038"/>
     <w:p>
       <w:pPr>
         <w:pStyle w:val="-OlWIRberschrift2-"/>
@@ -6171,7 +6353,6 @@
           <w:numId w:val="0"/>
         </w:numPr>
       </w:pPr>
-      <w:bookmarkStart w:id="19" w:name="_Toc459582038"/>
       <w:r>
         <w:rPr>
           <w:noProof/>
@@ -6222,8 +6403,8 @@
                                 <w:szCs w:val="24"/>
                               </w:rPr>
                             </w:pPr>
-                            <w:bookmarkStart w:id="20" w:name="_Ref459473642"/>
-                            <w:bookmarkStart w:id="21" w:name="_Toc459581773"/>
+                            <w:bookmarkStart w:id="15" w:name="_Ref459473642"/>
+                            <w:bookmarkStart w:id="16" w:name="_Toc459581773"/>
                             <w:r>
                               <w:t xml:space="preserve">Abbildung </w:t>
                             </w:r>
@@ -6248,11 +6429,11 @@
                               </w:rPr>
                               <w:fldChar w:fldCharType="end"/>
                             </w:r>
-                            <w:bookmarkEnd w:id="20"/>
+                            <w:bookmarkEnd w:id="15"/>
                             <w:r>
                               <w:t xml:space="preserve"> Streckenpolygon</w:t>
                             </w:r>
-                            <w:bookmarkEnd w:id="21"/>
+                            <w:bookmarkEnd w:id="16"/>
                           </w:p>
                         </w:txbxContent>
                       </wps:txbx>
@@ -6285,37 +6466,24 @@
                           <w:szCs w:val="24"/>
                         </w:rPr>
                       </w:pPr>
-                      <w:bookmarkStart w:id="22" w:name="_Ref459473642"/>
-                      <w:bookmarkStart w:id="23" w:name="_Toc459581773"/>
+                      <w:bookmarkStart w:id="21" w:name="_Ref459473642"/>
+                      <w:bookmarkStart w:id="22" w:name="_Toc459581773"/>
                       <w:r>
                         <w:t xml:space="preserve">Abbildung </w:t>
                       </w:r>
-                      <w:r>
-                        <w:fldChar w:fldCharType="begin"/>
-                      </w:r>
-                      <w:r>
-                        <w:instrText xml:space="preserve"> SEQ Abbildung \* ARABIC </w:instrText>
-                      </w:r>
-                      <w:r>
-                        <w:fldChar w:fldCharType="separate"/>
-                      </w:r>
-                      <w:r>
-                        <w:rPr>
-                          <w:noProof/>
-                        </w:rPr>
-                        <w:t>3</w:t>
-                      </w:r>
-                      <w:r>
-                        <w:rPr>
-                          <w:noProof/>
-                        </w:rPr>
-                        <w:fldChar w:fldCharType="end"/>
-                      </w:r>
-                      <w:bookmarkEnd w:id="22"/>
+                      <w:fldSimple w:instr=" SEQ Abbildung \* ARABIC ">
+                        <w:r>
+                          <w:rPr>
+                            <w:noProof/>
+                          </w:rPr>
+                          <w:t>3</w:t>
+                        </w:r>
+                      </w:fldSimple>
+                      <w:bookmarkEnd w:id="21"/>
                       <w:r>
                         <w:t xml:space="preserve"> Streckenpolygon</w:t>
                       </w:r>
-                      <w:bookmarkEnd w:id="23"/>
+                      <w:bookmarkEnd w:id="22"/>
                     </w:p>
                   </w:txbxContent>
                 </v:textbox>
@@ -6331,7 +6499,7 @@
       <w:r>
         <w:t>.1 Streckengenerierung</w:t>
       </w:r>
-      <w:bookmarkEnd w:id="19"/>
+      <w:bookmarkEnd w:id="14"/>
     </w:p>
     <w:p>
       <w:pPr>
@@ -6762,6 +6930,7 @@
           <w:id w:val="-1253811223"/>
           <w:citation/>
         </w:sdtPr>
+        <w:sdtEndPr/>
         <w:sdtContent>
           <w:r>
             <w:fldChar w:fldCharType="begin"/>
@@ -6776,7 +6945,7 @@
             <w:rPr>
               <w:noProof/>
             </w:rPr>
-            <w:t>[17]</w:t>
+            <w:t>[21]</w:t>
           </w:r>
           <w:r>
             <w:fldChar w:fldCharType="end"/>
@@ -6855,7 +7024,12 @@
         <w:t xml:space="preserve"> </w:t>
       </w:r>
       <w:r>
-        <w:t>Dies kann über die Streckenbreite realisiert werden. Dabei kann das generierte Polygon jeweils verkleinert und vergrößert werden</w:t>
+        <w:t>Dies kann üb</w:t>
+      </w:r>
+      <w:bookmarkStart w:id="17" w:name="_GoBack"/>
+      <w:bookmarkEnd w:id="17"/>
+      <w:r>
+        <w:t>er die Streckenbreite realisiert werden. Dabei kann das generierte Polygon jeweils verkleinert und vergrößert werden</w:t>
       </w:r>
       <w:r>
         <w:t xml:space="preserve">; jeweils um die Hälfte der gewünschten Streckenbreite. So entsteht ein inneres und ein äußeres Polygon, </w:t>
@@ -7330,8 +7504,8 @@
                                 <w:szCs w:val="24"/>
                               </w:rPr>
                             </w:pPr>
-                            <w:bookmarkStart w:id="24" w:name="_Ref459473627"/>
-                            <w:bookmarkStart w:id="25" w:name="_Toc459581774"/>
+                            <w:bookmarkStart w:id="18" w:name="_Ref459473627"/>
+                            <w:bookmarkStart w:id="19" w:name="_Toc459581774"/>
                             <w:r>
                               <w:t xml:space="preserve">Abbildung </w:t>
                             </w:r>
@@ -7356,11 +7530,11 @@
                               </w:rPr>
                               <w:fldChar w:fldCharType="end"/>
                             </w:r>
-                            <w:bookmarkEnd w:id="24"/>
+                            <w:bookmarkEnd w:id="18"/>
                             <w:r>
                               <w:t xml:space="preserve"> Streckenbegrenzung</w:t>
                             </w:r>
-                            <w:bookmarkEnd w:id="25"/>
+                            <w:bookmarkEnd w:id="19"/>
                           </w:p>
                         </w:txbxContent>
                       </wps:txbx>
@@ -7395,27 +7569,14 @@
                       <w:r>
                         <w:t xml:space="preserve">Abbildung </w:t>
                       </w:r>
-                      <w:r>
-                        <w:fldChar w:fldCharType="begin"/>
-                      </w:r>
-                      <w:r>
-                        <w:instrText xml:space="preserve"> SEQ Abbildung \* ARABIC </w:instrText>
-                      </w:r>
-                      <w:r>
-                        <w:fldChar w:fldCharType="separate"/>
-                      </w:r>
-                      <w:r>
-                        <w:rPr>
-                          <w:noProof/>
-                        </w:rPr>
-                        <w:t>4</w:t>
-                      </w:r>
-                      <w:r>
-                        <w:rPr>
-                          <w:noProof/>
-                        </w:rPr>
-                        <w:fldChar w:fldCharType="end"/>
-                      </w:r>
+                      <w:fldSimple w:instr=" SEQ Abbildung \* ARABIC ">
+                        <w:r>
+                          <w:rPr>
+                            <w:noProof/>
+                          </w:rPr>
+                          <w:t>4</w:t>
+                        </w:r>
+                      </w:fldSimple>
                       <w:bookmarkEnd w:id="26"/>
                       <w:r>
                         <w:t xml:space="preserve"> Streckenbegrenzung</w:t>
@@ -11750,14 +11911,14 @@
           <w:numId w:val="0"/>
         </w:numPr>
       </w:pPr>
-      <w:bookmarkStart w:id="28" w:name="_Toc459582039"/>
+      <w:bookmarkStart w:id="20" w:name="_Toc459582039"/>
       <w:r>
         <w:t>3</w:t>
       </w:r>
       <w:r>
         <w:t>.2 Fahrzeug</w:t>
       </w:r>
-      <w:bookmarkEnd w:id="28"/>
+      <w:bookmarkEnd w:id="20"/>
     </w:p>
     <w:p>
       <w:pPr>
@@ -11888,8 +12049,8 @@
                                 <w:szCs w:val="24"/>
                               </w:rPr>
                             </w:pPr>
-                            <w:bookmarkStart w:id="29" w:name="_Ref459473579"/>
-                            <w:bookmarkStart w:id="30" w:name="_Toc459581775"/>
+                            <w:bookmarkStart w:id="21" w:name="_Ref459473579"/>
+                            <w:bookmarkStart w:id="22" w:name="_Toc459581775"/>
                             <w:r>
                               <w:t xml:space="preserve">Abbildung </w:t>
                             </w:r>
@@ -11914,11 +12075,11 @@
                               </w:rPr>
                               <w:fldChar w:fldCharType="end"/>
                             </w:r>
-                            <w:bookmarkEnd w:id="29"/>
+                            <w:bookmarkEnd w:id="21"/>
                             <w:r>
                               <w:t xml:space="preserve"> Fahrzeugmodell</w:t>
                             </w:r>
-                            <w:bookmarkEnd w:id="30"/>
+                            <w:bookmarkEnd w:id="22"/>
                           </w:p>
                         </w:txbxContent>
                       </wps:txbx>
@@ -11956,27 +12117,14 @@
                       <w:r>
                         <w:t xml:space="preserve">Abbildung </w:t>
                       </w:r>
-                      <w:r>
-                        <w:fldChar w:fldCharType="begin"/>
-                      </w:r>
-                      <w:r>
-                        <w:instrText xml:space="preserve"> SEQ Abbildung \* ARABIC </w:instrText>
-                      </w:r>
-                      <w:r>
-                        <w:fldChar w:fldCharType="separate"/>
-                      </w:r>
-                      <w:r>
-                        <w:rPr>
-                          <w:noProof/>
-                        </w:rPr>
-                        <w:t>5</w:t>
-                      </w:r>
-                      <w:r>
-                        <w:rPr>
-                          <w:noProof/>
-                        </w:rPr>
-                        <w:fldChar w:fldCharType="end"/>
-                      </w:r>
+                      <w:fldSimple w:instr=" SEQ Abbildung \* ARABIC ">
+                        <w:r>
+                          <w:rPr>
+                            <w:noProof/>
+                          </w:rPr>
+                          <w:t>5</w:t>
+                        </w:r>
+                      </w:fldSimple>
                       <w:bookmarkEnd w:id="31"/>
                       <w:r>
                         <w:t xml:space="preserve"> Fahrzeugmodell</w:t>
@@ -12235,14 +12383,14 @@
           <w:numId w:val="0"/>
         </w:numPr>
       </w:pPr>
-      <w:bookmarkStart w:id="33" w:name="_Toc459582040"/>
+      <w:bookmarkStart w:id="23" w:name="_Toc459582040"/>
       <w:r>
         <w:t>3</w:t>
       </w:r>
       <w:r>
         <w:t>.3 Neuronales Netzwerk</w:t>
       </w:r>
-      <w:bookmarkEnd w:id="33"/>
+      <w:bookmarkEnd w:id="23"/>
     </w:p>
     <w:p>
       <w:pPr>
@@ -12282,12 +12430,14 @@
       <w:r>
         <w:t xml:space="preserve"> verwendeten </w:t>
       </w:r>
+      <w:proofErr w:type="spellStart"/>
       <w:r>
         <w:rPr>
           <w:i/>
         </w:rPr>
         <w:t>Sigmoid</w:t>
       </w:r>
+      <w:proofErr w:type="spellEnd"/>
       <w:r>
         <w:t>-</w:t>
       </w:r>
@@ -12348,6 +12498,7 @@
           <w:id w:val="1550701"/>
           <w:citation/>
         </w:sdtPr>
+        <w:sdtEndPr/>
         <w:sdtContent>
           <w:r>
             <w:fldChar w:fldCharType="begin"/>
@@ -12381,12 +12532,14 @@
       <w:r>
         <w:t xml:space="preserve"> die </w:t>
       </w:r>
+      <w:proofErr w:type="spellStart"/>
       <w:r>
         <w:rPr>
           <w:i/>
         </w:rPr>
         <w:t>Tanh</w:t>
       </w:r>
+      <w:proofErr w:type="spellEnd"/>
       <w:r>
         <w:t>-Aktivitätsfunktion gewählt</w:t>
       </w:r>
@@ -12450,6 +12603,7 @@
           <w:id w:val="999853668"/>
           <w:citation/>
         </w:sdtPr>
+        <w:sdtEndPr/>
         <w:sdtContent>
           <w:r>
             <w:fldChar w:fldCharType="begin"/>
@@ -12552,9 +12706,9 @@
                                 <w:szCs w:val="24"/>
                               </w:rPr>
                             </w:pPr>
-                            <w:bookmarkStart w:id="34" w:name="_Ref459473532"/>
-                            <w:bookmarkStart w:id="35" w:name="_Ref459473610"/>
-                            <w:bookmarkStart w:id="36" w:name="_Toc459581776"/>
+                            <w:bookmarkStart w:id="24" w:name="_Ref459473610"/>
+                            <w:bookmarkStart w:id="25" w:name="_Ref459473532"/>
+                            <w:bookmarkStart w:id="26" w:name="_Toc459581776"/>
                             <w:r>
                               <w:t xml:space="preserve">Abbildung </w:t>
                             </w:r>
@@ -12579,12 +12733,17 @@
                               </w:rPr>
                               <w:fldChar w:fldCharType="end"/>
                             </w:r>
-                            <w:bookmarkEnd w:id="35"/>
+                            <w:bookmarkEnd w:id="24"/>
                             <w:r>
-                              <w:t xml:space="preserve"> Tanh</w:t>
+                              <w:t xml:space="preserve"> </w:t>
                             </w:r>
-                            <w:bookmarkEnd w:id="34"/>
-                            <w:bookmarkEnd w:id="36"/>
+                            <w:proofErr w:type="spellStart"/>
+                            <w:r>
+                              <w:t>Tanh</w:t>
+                            </w:r>
+                            <w:bookmarkEnd w:id="25"/>
+                            <w:bookmarkEnd w:id="26"/>
+                            <w:proofErr w:type="spellEnd"/>
                           </w:p>
                         </w:txbxContent>
                       </wps:txbx>
@@ -12614,39 +12773,31 @@
                           <w:szCs w:val="24"/>
                         </w:rPr>
                       </w:pPr>
-                      <w:bookmarkStart w:id="37" w:name="_Ref459473532"/>
-                      <w:bookmarkStart w:id="38" w:name="_Ref459473610"/>
+                      <w:bookmarkStart w:id="37" w:name="_Ref459473610"/>
+                      <w:bookmarkStart w:id="38" w:name="_Ref459473532"/>
                       <w:bookmarkStart w:id="39" w:name="_Toc459581776"/>
                       <w:r>
                         <w:t xml:space="preserve">Abbildung </w:t>
                       </w:r>
+                      <w:fldSimple w:instr=" SEQ Abbildung \* ARABIC ">
+                        <w:r>
+                          <w:rPr>
+                            <w:noProof/>
+                          </w:rPr>
+                          <w:t>6</w:t>
+                        </w:r>
+                      </w:fldSimple>
+                      <w:bookmarkEnd w:id="37"/>
                       <w:r>
-                        <w:fldChar w:fldCharType="begin"/>
+                        <w:t xml:space="preserve"> </w:t>
                       </w:r>
+                      <w:proofErr w:type="spellStart"/>
                       <w:r>
-                        <w:instrText xml:space="preserve"> SEQ Abbildung \* ARABIC </w:instrText>
-                      </w:r>
-                      <w:r>
-                        <w:fldChar w:fldCharType="separate"/>
-                      </w:r>
-                      <w:r>
-                        <w:rPr>
-                          <w:noProof/>
-                        </w:rPr>
-                        <w:t>6</w:t>
-                      </w:r>
-                      <w:r>
-                        <w:rPr>
-                          <w:noProof/>
-                        </w:rPr>
-                        <w:fldChar w:fldCharType="end"/>
+                        <w:t>Tanh</w:t>
                       </w:r>
                       <w:bookmarkEnd w:id="38"/>
-                      <w:r>
-                        <w:t xml:space="preserve"> Tanh</w:t>
-                      </w:r>
-                      <w:bookmarkEnd w:id="37"/>
                       <w:bookmarkEnd w:id="39"/>
+                      <w:proofErr w:type="spellEnd"/>
                     </w:p>
                   </w:txbxContent>
                 </v:textbox>
@@ -12723,6 +12874,7 @@
           <w:id w:val="-1711027634"/>
           <w:citation/>
         </w:sdtPr>
+        <w:sdtEndPr/>
         <w:sdtContent>
           <w:r>
             <w:fldChar w:fldCharType="begin"/>
@@ -12737,7 +12889,7 @@
             <w:rPr>
               <w:noProof/>
             </w:rPr>
-            <w:t>[18]</w:t>
+            <w:t>[23]</w:t>
           </w:r>
           <w:r>
             <w:fldChar w:fldCharType="end"/>
@@ -12859,6 +13011,7 @@
           <w:id w:val="-351884287"/>
           <w:citation/>
         </w:sdtPr>
+        <w:sdtEndPr/>
         <w:sdtContent>
           <w:r>
             <w:fldChar w:fldCharType="begin"/>
@@ -12873,7 +13026,7 @@
             <w:rPr>
               <w:noProof/>
             </w:rPr>
-            <w:t>[12]</w:t>
+            <w:t>[24]</w:t>
           </w:r>
           <w:r>
             <w:fldChar w:fldCharType="end"/>
@@ -13002,8 +13155,8 @@
                                 <w:szCs w:val="24"/>
                               </w:rPr>
                             </w:pPr>
-                            <w:bookmarkStart w:id="40" w:name="_Ref459581094"/>
-                            <w:bookmarkStart w:id="41" w:name="_Toc459581777"/>
+                            <w:bookmarkStart w:id="27" w:name="_Ref459581094"/>
+                            <w:bookmarkStart w:id="28" w:name="_Toc459581777"/>
                             <w:r>
                               <w:t xml:space="preserve">Abbildung </w:t>
                             </w:r>
@@ -13023,16 +13176,19 @@
                               <w:t>7</w:t>
                             </w:r>
                             <w:r>
+                              <w:rPr>
+                                <w:noProof/>
+                              </w:rPr>
                               <w:fldChar w:fldCharType="end"/>
                             </w:r>
-                            <w:bookmarkEnd w:id="40"/>
+                            <w:bookmarkEnd w:id="27"/>
                             <w:r>
                               <w:rPr>
                                 <w:noProof/>
                               </w:rPr>
                               <w:t xml:space="preserve"> Bewertung in Abhängigkeit der Komplexität</w:t>
                             </w:r>
-                            <w:bookmarkEnd w:id="41"/>
+                            <w:bookmarkEnd w:id="28"/>
                           </w:p>
                         </w:txbxContent>
                       </wps:txbx>
@@ -13066,24 +13222,14 @@
                       <w:r>
                         <w:t xml:space="preserve">Abbildung </w:t>
                       </w:r>
-                      <w:r>
-                        <w:fldChar w:fldCharType="begin"/>
-                      </w:r>
-                      <w:r>
-                        <w:instrText xml:space="preserve"> SEQ Abbildung \* ARABIC </w:instrText>
-                      </w:r>
-                      <w:r>
-                        <w:fldChar w:fldCharType="separate"/>
-                      </w:r>
-                      <w:r>
-                        <w:rPr>
-                          <w:noProof/>
-                        </w:rPr>
-                        <w:t>7</w:t>
-                      </w:r>
-                      <w:r>
-                        <w:fldChar w:fldCharType="end"/>
-                      </w:r>
+                      <w:fldSimple w:instr=" SEQ Abbildung \* ARABIC ">
+                        <w:r>
+                          <w:rPr>
+                            <w:noProof/>
+                          </w:rPr>
+                          <w:t>7</w:t>
+                        </w:r>
+                      </w:fldSimple>
                       <w:bookmarkEnd w:id="42"/>
                       <w:r>
                         <w:rPr>
@@ -13253,7 +13399,7 @@
           <w:numId w:val="0"/>
         </w:numPr>
       </w:pPr>
-      <w:bookmarkStart w:id="44" w:name="_Toc459582041"/>
+      <w:bookmarkStart w:id="29" w:name="_Toc459582041"/>
       <w:r>
         <w:lastRenderedPageBreak/>
         <w:t>3</w:t>
@@ -13261,7 +13407,7 @@
       <w:r>
         <w:t>.4 Physikalische Berechnungen</w:t>
       </w:r>
-      <w:bookmarkEnd w:id="44"/>
+      <w:bookmarkEnd w:id="29"/>
     </w:p>
     <w:p>
       <w:pPr>
@@ -13277,11 +13423,33 @@
       <w:r>
         <w:t xml:space="preserve"> die </w:t>
       </w:r>
+      <w:proofErr w:type="spellStart"/>
       <w:r>
         <w:rPr>
           <w:i/>
         </w:rPr>
-        <w:t>Farseer Physics Engine</w:t>
+        <w:t>Farseer</w:t>
+      </w:r>
+      <w:proofErr w:type="spellEnd"/>
+      <w:r>
+        <w:rPr>
+          <w:i/>
+        </w:rPr>
+        <w:t xml:space="preserve"> </w:t>
+      </w:r>
+      <w:proofErr w:type="spellStart"/>
+      <w:r>
+        <w:rPr>
+          <w:i/>
+        </w:rPr>
+        <w:t>Physics</w:t>
+      </w:r>
+      <w:proofErr w:type="spellEnd"/>
+      <w:r>
+        <w:rPr>
+          <w:i/>
+        </w:rPr>
+        <w:t xml:space="preserve"> Engine</w:t>
       </w:r>
       <w:r>
         <w:t xml:space="preserve"> verwendet werden</w:t>
@@ -13294,6 +13462,7 @@
           <w:id w:val="58217027"/>
           <w:citation/>
         </w:sdtPr>
+        <w:sdtEndPr/>
         <w:sdtContent>
           <w:r>
             <w:fldChar w:fldCharType="begin"/>
@@ -13390,12 +13559,14 @@
       <w:r>
         <w:t xml:space="preserve"> keine kontinuierliche Berechnung erfolgt, sondern nach einem bestimmten Intervall. Die verwendete Engine stellt hierfür die </w:t>
       </w:r>
+      <w:proofErr w:type="spellStart"/>
       <w:r>
         <w:rPr>
           <w:i/>
         </w:rPr>
         <w:t>Step</w:t>
       </w:r>
+      <w:proofErr w:type="spellEnd"/>
       <w:r>
         <w:t>-Funktion bereit</w:t>
       </w:r>
@@ -13407,6 +13578,7 @@
           <w:id w:val="2010325538"/>
           <w:citation/>
         </w:sdtPr>
+        <w:sdtEndPr/>
         <w:sdtContent>
           <w:r>
             <w:fldChar w:fldCharType="begin"/>
@@ -13467,12 +13639,14 @@
       <w:r>
         <w:t xml:space="preserve">, dass beim Aufruf der </w:t>
       </w:r>
+      <w:proofErr w:type="spellStart"/>
       <w:r>
         <w:rPr>
           <w:i/>
         </w:rPr>
         <w:t>Step</w:t>
       </w:r>
+      <w:proofErr w:type="spellEnd"/>
       <w:r>
         <w:t>-Funktion zunächst die Position und Rotation der Objekte in der Simulation an</w:t>
       </w:r>
@@ -13560,6 +13734,7 @@
           <w:id w:val="1128205350"/>
           <w:citation/>
         </w:sdtPr>
+        <w:sdtEndPr/>
         <w:sdtContent>
           <w:r>
             <w:fldChar w:fldCharType="begin"/>
@@ -13602,14 +13777,14 @@
           <w:numId w:val="0"/>
         </w:numPr>
       </w:pPr>
-      <w:bookmarkStart w:id="45" w:name="_Toc459582042"/>
+      <w:bookmarkStart w:id="30" w:name="_Toc459582042"/>
       <w:r>
         <w:t>3</w:t>
       </w:r>
       <w:r>
         <w:t>.4.1 Fahrzeugphysik</w:t>
       </w:r>
-      <w:bookmarkEnd w:id="45"/>
+      <w:bookmarkEnd w:id="30"/>
       <w:r>
         <w:t xml:space="preserve"> </w:t>
       </w:r>
@@ -13651,12 +13826,14 @@
       <w:r>
         <w:t xml:space="preserve">Aus diesem Grund müssen einige zusätzliche physikalische Berechnungen im Anschluss an den Aufruf der </w:t>
       </w:r>
+      <w:proofErr w:type="spellStart"/>
       <w:r>
         <w:rPr>
           <w:i/>
         </w:rPr>
         <w:t>Step</w:t>
       </w:r>
+      <w:proofErr w:type="spellEnd"/>
       <w:r>
         <w:t xml:space="preserve">-Funktion erfolgen. Zunächst muss sichergestellt sein, dass sich Reifen nur entlang ihrer Orientierung bewegen können. Außerdem muss das Beschleunigungsverhalten manuell implementiert sowie die Ausrichtung der Reifen an die Ausgabe des </w:t>
       </w:r>
@@ -13772,8 +13949,8 @@
                                 <w:szCs w:val="24"/>
                               </w:rPr>
                             </w:pPr>
-                            <w:bookmarkStart w:id="46" w:name="_Ref459474271"/>
-                            <w:bookmarkStart w:id="47" w:name="_Toc459581778"/>
+                            <w:bookmarkStart w:id="31" w:name="_Ref459474271"/>
+                            <w:bookmarkStart w:id="32" w:name="_Toc459581778"/>
                             <w:r>
                               <w:t xml:space="preserve">Abbildung </w:t>
                             </w:r>
@@ -13798,7 +13975,7 @@
                               </w:rPr>
                               <w:fldChar w:fldCharType="end"/>
                             </w:r>
-                            <w:bookmarkEnd w:id="46"/>
+                            <w:bookmarkEnd w:id="31"/>
                             <w:r>
                               <w:t xml:space="preserve"> Laterale Geschwindigkeit (Quelle:</w:t>
                             </w:r>
@@ -13807,6 +13984,7 @@
                                 <w:id w:val="-665161678"/>
                                 <w:citation/>
                               </w:sdtPr>
+                              <w:sdtEndPr/>
                               <w:sdtContent>
                                 <w:r>
                                   <w:fldChar w:fldCharType="begin"/>
@@ -13821,7 +13999,7 @@
                                   <w:rPr>
                                     <w:noProof/>
                                   </w:rPr>
-                                  <w:t xml:space="preserve"> [20]</w:t>
+                                  <w:t xml:space="preserve"> [27]</w:t>
                                 </w:r>
                                 <w:r>
                                   <w:fldChar w:fldCharType="end"/>
@@ -13831,7 +14009,7 @@
                             <w:r>
                               <w:t>)</w:t>
                             </w:r>
-                            <w:bookmarkEnd w:id="47"/>
+                            <w:bookmarkEnd w:id="32"/>
                           </w:p>
                         </w:txbxContent>
                       </wps:txbx>
@@ -13866,27 +14044,14 @@
                       <w:r>
                         <w:t xml:space="preserve">Abbildung </w:t>
                       </w:r>
-                      <w:r>
-                        <w:fldChar w:fldCharType="begin"/>
-                      </w:r>
-                      <w:r>
-                        <w:instrText xml:space="preserve"> SEQ Abbildung \* ARABIC </w:instrText>
-                      </w:r>
-                      <w:r>
-                        <w:fldChar w:fldCharType="separate"/>
-                      </w:r>
-                      <w:r>
-                        <w:rPr>
-                          <w:noProof/>
-                        </w:rPr>
-                        <w:t>8</w:t>
-                      </w:r>
-                      <w:r>
-                        <w:rPr>
-                          <w:noProof/>
-                        </w:rPr>
-                        <w:fldChar w:fldCharType="end"/>
-                      </w:r>
+                      <w:fldSimple w:instr=" SEQ Abbildung \* ARABIC ">
+                        <w:r>
+                          <w:rPr>
+                            <w:noProof/>
+                          </w:rPr>
+                          <w:t>8</w:t>
+                        </w:r>
+                      </w:fldSimple>
                       <w:bookmarkEnd w:id="48"/>
                       <w:r>
                         <w:t xml:space="preserve"> Laterale Geschwindigkeit (Quelle:</w:t>
@@ -13910,7 +14075,7 @@
                             <w:rPr>
                               <w:noProof/>
                             </w:rPr>
-                            <w:t xml:space="preserve"> [20]</w:t>
+                            <w:t xml:space="preserve"> [27]</w:t>
                           </w:r>
                           <w:r>
                             <w:fldChar w:fldCharType="end"/>
@@ -14018,6 +14183,7 @@
           <w:id w:val="-382714518"/>
           <w:citation/>
         </w:sdtPr>
+        <w:sdtEndPr/>
         <w:sdtContent>
           <w:r>
             <w:fldChar w:fldCharType="begin"/>
@@ -14032,7 +14198,7 @@
             <w:rPr>
               <w:noProof/>
             </w:rPr>
-            <w:t>[20]</w:t>
+            <w:t>[27]</w:t>
           </w:r>
           <w:r>
             <w:fldChar w:fldCharType="end"/>
@@ -14329,7 +14495,14 @@
         <w:rPr>
           <w:noProof/>
         </w:rPr>
-        <w:t>9 Lenkgeschwindigkeit</w:t>
+        <w:t xml:space="preserve">9 </w:t>
+      </w:r>
+      <w:proofErr w:type="spellStart"/>
+      <w:r>
+        <w:rPr>
+          <w:noProof/>
+        </w:rPr>
+        <w:t>Lenkgeschwindigkeit</w:t>
       </w:r>
       <w:r>
         <w:fldChar w:fldCharType="end"/>
@@ -14344,7 +14517,11 @@
         <w:fldChar w:fldCharType="separate"/>
       </w:r>
       <w:r>
-        <w:t xml:space="preserve">Abbildung </w:t>
+        <w:t>Abbildung</w:t>
+      </w:r>
+      <w:proofErr w:type="spellEnd"/>
+      <w:r>
+        <w:t xml:space="preserve"> </w:t>
       </w:r>
       <w:r>
         <w:rPr>
@@ -14500,9 +14677,9 @@
                                 <w:szCs w:val="24"/>
                               </w:rPr>
                             </w:pPr>
-                            <w:bookmarkStart w:id="50" w:name="_Ref459562179"/>
-                            <w:bookmarkStart w:id="51" w:name="_Ref459562188"/>
-                            <w:bookmarkStart w:id="52" w:name="_Toc459581779"/>
+                            <w:bookmarkStart w:id="33" w:name="_Ref459562188"/>
+                            <w:bookmarkStart w:id="34" w:name="_Ref459562179"/>
+                            <w:bookmarkStart w:id="35" w:name="_Toc459581779"/>
                             <w:r>
                               <w:t xml:space="preserve">Abbildung </w:t>
                             </w:r>
@@ -14527,15 +14704,15 @@
                               </w:rPr>
                               <w:fldChar w:fldCharType="end"/>
                             </w:r>
-                            <w:bookmarkEnd w:id="51"/>
+                            <w:bookmarkEnd w:id="33"/>
                             <w:r>
                               <w:rPr>
                                 <w:noProof/>
                               </w:rPr>
                               <w:t xml:space="preserve"> Lenkgeschwindigkeit</w:t>
                             </w:r>
-                            <w:bookmarkEnd w:id="50"/>
-                            <w:bookmarkEnd w:id="52"/>
+                            <w:bookmarkEnd w:id="34"/>
+                            <w:bookmarkEnd w:id="35"/>
                           </w:p>
                         </w:txbxContent>
                       </wps:txbx>
@@ -14564,41 +14741,28 @@
                           <w:szCs w:val="24"/>
                         </w:rPr>
                       </w:pPr>
-                      <w:bookmarkStart w:id="53" w:name="_Ref459562179"/>
-                      <w:bookmarkStart w:id="54" w:name="_Ref459562188"/>
+                      <w:bookmarkStart w:id="53" w:name="_Ref459562188"/>
+                      <w:bookmarkStart w:id="54" w:name="_Ref459562179"/>
                       <w:bookmarkStart w:id="55" w:name="_Toc459581779"/>
                       <w:r>
                         <w:t xml:space="preserve">Abbildung </w:t>
                       </w:r>
-                      <w:r>
-                        <w:fldChar w:fldCharType="begin"/>
-                      </w:r>
-                      <w:r>
-                        <w:instrText xml:space="preserve"> SEQ Abbildung \* ARABIC </w:instrText>
-                      </w:r>
-                      <w:r>
-                        <w:fldChar w:fldCharType="separate"/>
-                      </w:r>
-                      <w:r>
-                        <w:rPr>
-                          <w:noProof/>
-                        </w:rPr>
-                        <w:t>9</w:t>
-                      </w:r>
-                      <w:r>
-                        <w:rPr>
-                          <w:noProof/>
-                        </w:rPr>
-                        <w:fldChar w:fldCharType="end"/>
-                      </w:r>
-                      <w:bookmarkEnd w:id="54"/>
+                      <w:fldSimple w:instr=" SEQ Abbildung \* ARABIC ">
+                        <w:r>
+                          <w:rPr>
+                            <w:noProof/>
+                          </w:rPr>
+                          <w:t>9</w:t>
+                        </w:r>
+                      </w:fldSimple>
+                      <w:bookmarkEnd w:id="53"/>
                       <w:r>
                         <w:rPr>
                           <w:noProof/>
                         </w:rPr>
                         <w:t xml:space="preserve"> Lenkgeschwindigkeit</w:t>
                       </w:r>
-                      <w:bookmarkEnd w:id="53"/>
+                      <w:bookmarkEnd w:id="54"/>
                       <w:bookmarkEnd w:id="55"/>
                     </w:p>
                   </w:txbxContent>
@@ -14769,14 +14933,14 @@
           <w:numId w:val="0"/>
         </w:numPr>
       </w:pPr>
-      <w:bookmarkStart w:id="56" w:name="_Toc459582043"/>
+      <w:bookmarkStart w:id="36" w:name="_Toc459582043"/>
       <w:r>
         <w:t>3</w:t>
       </w:r>
       <w:r>
         <w:t>.5 Simulationsablauf</w:t>
       </w:r>
-      <w:bookmarkEnd w:id="56"/>
+      <w:bookmarkEnd w:id="36"/>
     </w:p>
     <w:p>
       <w:pPr>
@@ -14823,12 +14987,14 @@
       <w:r>
         <w:t xml:space="preserve"> ebenfalls berücksichtigt. Nachdem die Kräfte nun an den entsprechenden Komponenten der Simulation wirken, wird die </w:t>
       </w:r>
+      <w:proofErr w:type="spellStart"/>
       <w:r>
         <w:rPr>
           <w:i/>
         </w:rPr>
         <w:t>Step</w:t>
       </w:r>
+      <w:proofErr w:type="spellEnd"/>
       <w:r>
         <w:t>-Funktion aufgerufen und die Engine errechnet den neuen Zustand der Simulation. Nun wird wieder die Umgebung über die Sensoren erfasst</w:t>
       </w:r>
@@ -14901,14 +15067,14 @@
           <w:numId w:val="0"/>
         </w:numPr>
       </w:pPr>
-      <w:bookmarkStart w:id="57" w:name="_Toc459582044"/>
+      <w:bookmarkStart w:id="37" w:name="_Toc459582044"/>
       <w:r>
         <w:t>3</w:t>
       </w:r>
       <w:r>
         <w:t>.5.1 Berechnung der nächsten Generation</w:t>
       </w:r>
-      <w:bookmarkEnd w:id="57"/>
+      <w:bookmarkEnd w:id="37"/>
     </w:p>
     <w:p>
       <w:pPr>
@@ -14962,19 +15128,35 @@
         <w:rPr>
           <w:i/>
         </w:rPr>
-        <w:t>Roulette-Selection</w:t>
-      </w:r>
+        <w:t>Roulette-</w:t>
+      </w:r>
+      <w:proofErr w:type="spellStart"/>
+      <w:r>
+        <w:rPr>
+          <w:i/>
+        </w:rPr>
+        <w:t>Selection</w:t>
+      </w:r>
+      <w:proofErr w:type="spellEnd"/>
       <w:r>
         <w:t xml:space="preserve"> </w:t>
       </w:r>
       <w:r>
         <w:t xml:space="preserve">oder </w:t>
       </w:r>
+      <w:proofErr w:type="spellStart"/>
       <w:r>
         <w:rPr>
           <w:i/>
         </w:rPr>
-        <w:t xml:space="preserve">Propotional-Selection </w:t>
+        <w:t>Propotional-Selection</w:t>
+      </w:r>
+      <w:proofErr w:type="spellEnd"/>
+      <w:r>
+        <w:rPr>
+          <w:i/>
+        </w:rPr>
+        <w:t xml:space="preserve"> </w:t>
       </w:r>
       <w:sdt>
         <w:sdtPr>
@@ -14984,6 +15166,7 @@
           <w:id w:val="269053036"/>
           <w:citation/>
         </w:sdtPr>
+        <w:sdtEndPr/>
         <w:sdtContent>
           <w:r>
             <w:rPr>
@@ -15004,7 +15187,7 @@
             <w:rPr>
               <w:noProof/>
             </w:rPr>
-            <w:t>[10]</w:t>
+            <w:t>[28]</w:t>
           </w:r>
           <w:r>
             <w:rPr>
@@ -15120,7 +15303,15 @@
         <w:t>Mutation</w:t>
       </w:r>
       <w:r>
-        <w:t xml:space="preserve"> ausgewählt worden, wird die Distanz der Veränderung über eine Normalverteilung errechnet. Der Vorteil bei diesem Verfahren liegt darin, dass es in der Regel nur zu kleinen Veränderungen der Gewichte kommt und so vergleichbar mit dem Hill-Climb-Algorithmus</w:t>
+        <w:t xml:space="preserve"> ausgewählt worden, wird die Distanz der Veränderung über eine Normalverteilung errechnet. Der Vorteil bei diesem Verfahren liegt darin, dass es in der Regel nur zu kleinen Veränderungen der Gewichte kommt und so vergleichbar mit dem Hill-</w:t>
+      </w:r>
+      <w:proofErr w:type="spellStart"/>
+      <w:r>
+        <w:t>Climb</w:t>
+      </w:r>
+      <w:proofErr w:type="spellEnd"/>
+      <w:r>
+        <w:t>-Algorithmus</w:t>
       </w:r>
       <w:r>
         <w:t xml:space="preserve"> </w:t>
@@ -15130,6 +15321,7 @@
           <w:id w:val="-2066790155"/>
           <w:citation/>
         </w:sdtPr>
+        <w:sdtEndPr/>
         <w:sdtContent>
           <w:r>
             <w:fldChar w:fldCharType="begin"/>
@@ -15208,6 +15400,7 @@
           <w:id w:val="-66113168"/>
           <w:citation/>
         </w:sdtPr>
+        <w:sdtEndPr/>
         <w:sdtContent>
           <w:r>
             <w:fldChar w:fldCharType="begin"/>
@@ -15493,8 +15686,8 @@
                                 <w:szCs w:val="24"/>
                               </w:rPr>
                             </w:pPr>
-                            <w:bookmarkStart w:id="58" w:name="_Ref459489523"/>
-                            <w:bookmarkStart w:id="59" w:name="_Toc459581780"/>
+                            <w:bookmarkStart w:id="38" w:name="_Ref459489523"/>
+                            <w:bookmarkStart w:id="39" w:name="_Toc459581780"/>
                             <w:r>
                               <w:t xml:space="preserve">Abbildung </w:t>
                             </w:r>
@@ -15519,14 +15712,14 @@
                               </w:rPr>
                               <w:fldChar w:fldCharType="end"/>
                             </w:r>
-                            <w:bookmarkEnd w:id="58"/>
+                            <w:bookmarkEnd w:id="38"/>
                             <w:r>
                               <w:rPr>
                                 <w:noProof/>
                               </w:rPr>
                               <w:t xml:space="preserve"> Vergleich Mutationberechnungen</w:t>
                             </w:r>
-                            <w:bookmarkEnd w:id="59"/>
+                            <w:bookmarkEnd w:id="39"/>
                           </w:p>
                         </w:txbxContent>
                       </wps:txbx>
@@ -15564,27 +15757,14 @@
                       <w:r>
                         <w:t xml:space="preserve">Abbildung </w:t>
                       </w:r>
-                      <w:r>
-                        <w:fldChar w:fldCharType="begin"/>
-                      </w:r>
-                      <w:r>
-                        <w:instrText xml:space="preserve"> SEQ Abbildung \* ARABIC </w:instrText>
-                      </w:r>
-                      <w:r>
-                        <w:fldChar w:fldCharType="separate"/>
-                      </w:r>
-                      <w:r>
-                        <w:rPr>
-                          <w:noProof/>
-                        </w:rPr>
-                        <w:t>10</w:t>
-                      </w:r>
-                      <w:r>
-                        <w:rPr>
-                          <w:noProof/>
-                        </w:rPr>
-                        <w:fldChar w:fldCharType="end"/>
-                      </w:r>
+                      <w:fldSimple w:instr=" SEQ Abbildung \* ARABIC ">
+                        <w:r>
+                          <w:rPr>
+                            <w:noProof/>
+                          </w:rPr>
+                          <w:t>10</w:t>
+                        </w:r>
+                      </w:fldSimple>
                       <w:bookmarkEnd w:id="60"/>
                       <w:r>
                         <w:rPr>
@@ -15777,8 +15957,8 @@
                                 <w:szCs w:val="24"/>
                               </w:rPr>
                             </w:pPr>
-                            <w:bookmarkStart w:id="62" w:name="_Ref459489624"/>
-                            <w:bookmarkStart w:id="63" w:name="_Toc459581781"/>
+                            <w:bookmarkStart w:id="40" w:name="_Ref459489624"/>
+                            <w:bookmarkStart w:id="41" w:name="_Toc459581781"/>
                             <w:r>
                               <w:t xml:space="preserve">Abbildung </w:t>
                             </w:r>
@@ -15803,11 +15983,11 @@
                               </w:rPr>
                               <w:fldChar w:fldCharType="end"/>
                             </w:r>
-                            <w:bookmarkEnd w:id="62"/>
+                            <w:bookmarkEnd w:id="40"/>
                             <w:r>
                               <w:t xml:space="preserve"> Mutationsstärke und -intensität</w:t>
                             </w:r>
-                            <w:bookmarkEnd w:id="63"/>
+                            <w:bookmarkEnd w:id="41"/>
                           </w:p>
                         </w:txbxContent>
                       </wps:txbx>
@@ -15844,27 +16024,14 @@
                       <w:r>
                         <w:t xml:space="preserve">Abbildung </w:t>
                       </w:r>
-                      <w:r>
-                        <w:fldChar w:fldCharType="begin"/>
-                      </w:r>
-                      <w:r>
-                        <w:instrText xml:space="preserve"> SEQ Abbildung \* ARABIC </w:instrText>
-                      </w:r>
-                      <w:r>
-                        <w:fldChar w:fldCharType="separate"/>
-                      </w:r>
-                      <w:r>
-                        <w:rPr>
-                          <w:noProof/>
-                        </w:rPr>
-                        <w:t>11</w:t>
-                      </w:r>
-                      <w:r>
-                        <w:rPr>
-                          <w:noProof/>
-                        </w:rPr>
-                        <w:fldChar w:fldCharType="end"/>
-                      </w:r>
+                      <w:fldSimple w:instr=" SEQ Abbildung \* ARABIC ">
+                        <w:r>
+                          <w:rPr>
+                            <w:noProof/>
+                          </w:rPr>
+                          <w:t>11</w:t>
+                        </w:r>
+                      </w:fldSimple>
                       <w:bookmarkEnd w:id="64"/>
                       <w:r>
                         <w:t xml:space="preserve"> Mutationsstärke und -intensität</w:t>
@@ -15994,7 +16161,7 @@
           <w:bCs/>
         </w:rPr>
       </w:pPr>
-      <w:bookmarkStart w:id="66" w:name="_Toc459582045"/>
+      <w:bookmarkStart w:id="42" w:name="_Toc459582045"/>
       <w:r>
         <w:rPr>
           <w:rFonts w:ascii="Arial" w:hAnsi="Arial"/>
@@ -16011,7 +16178,7 @@
         <w:tab/>
         <w:t>Entwurf</w:t>
       </w:r>
-      <w:bookmarkEnd w:id="66"/>
+      <w:bookmarkEnd w:id="42"/>
     </w:p>
     <w:p>
       <w:pPr>
@@ -16059,14 +16226,14 @@
           <w:numId w:val="0"/>
         </w:numPr>
       </w:pPr>
-      <w:bookmarkStart w:id="67" w:name="_Toc459582046"/>
+      <w:bookmarkStart w:id="43" w:name="_Toc459582046"/>
       <w:r>
         <w:t>4</w:t>
       </w:r>
       <w:r>
         <w:t>.1 Benutzersicht</w:t>
       </w:r>
-      <w:bookmarkEnd w:id="67"/>
+      <w:bookmarkEnd w:id="43"/>
     </w:p>
     <w:p>
       <w:pPr>
@@ -16189,8 +16356,8 @@
                                 <w:szCs w:val="24"/>
                               </w:rPr>
                             </w:pPr>
-                            <w:bookmarkStart w:id="68" w:name="_Ref459474503"/>
-                            <w:bookmarkStart w:id="69" w:name="_Toc459581782"/>
+                            <w:bookmarkStart w:id="44" w:name="_Ref459474503"/>
+                            <w:bookmarkStart w:id="45" w:name="_Toc459581782"/>
                             <w:r>
                               <w:t xml:space="preserve">Abbildung </w:t>
                             </w:r>
@@ -16215,11 +16382,11 @@
                               </w:rPr>
                               <w:fldChar w:fldCharType="end"/>
                             </w:r>
-                            <w:bookmarkEnd w:id="68"/>
+                            <w:bookmarkEnd w:id="44"/>
                             <w:r>
                               <w:t xml:space="preserve"> Konfigurationsfenster</w:t>
                             </w:r>
-                            <w:bookmarkEnd w:id="69"/>
+                            <w:bookmarkEnd w:id="45"/>
                           </w:p>
                         </w:txbxContent>
                       </wps:txbx>
@@ -16254,27 +16421,14 @@
                       <w:r>
                         <w:t xml:space="preserve">Abbildung </w:t>
                       </w:r>
-                      <w:r>
-                        <w:fldChar w:fldCharType="begin"/>
-                      </w:r>
-                      <w:r>
-                        <w:instrText xml:space="preserve"> SEQ Abbildung \* ARABIC </w:instrText>
-                      </w:r>
-                      <w:r>
-                        <w:fldChar w:fldCharType="separate"/>
-                      </w:r>
-                      <w:r>
-                        <w:rPr>
-                          <w:noProof/>
-                        </w:rPr>
-                        <w:t>12</w:t>
-                      </w:r>
-                      <w:r>
-                        <w:rPr>
-                          <w:noProof/>
-                        </w:rPr>
-                        <w:fldChar w:fldCharType="end"/>
-                      </w:r>
+                      <w:fldSimple w:instr=" SEQ Abbildung \* ARABIC ">
+                        <w:r>
+                          <w:rPr>
+                            <w:noProof/>
+                          </w:rPr>
+                          <w:t>12</w:t>
+                        </w:r>
+                      </w:fldSimple>
                       <w:bookmarkEnd w:id="70"/>
                       <w:r>
                         <w:t xml:space="preserve"> Konfigurationsfenster</w:t>
@@ -16504,8 +16658,8 @@
                                 <w:szCs w:val="24"/>
                               </w:rPr>
                             </w:pPr>
-                            <w:bookmarkStart w:id="72" w:name="_Ref459474688"/>
-                            <w:bookmarkStart w:id="73" w:name="_Toc459581783"/>
+                            <w:bookmarkStart w:id="46" w:name="_Ref459474688"/>
+                            <w:bookmarkStart w:id="47" w:name="_Toc459581783"/>
                             <w:r>
                               <w:t xml:space="preserve">Abbildung </w:t>
                             </w:r>
@@ -16530,11 +16684,11 @@
                               </w:rPr>
                               <w:fldChar w:fldCharType="end"/>
                             </w:r>
-                            <w:bookmarkEnd w:id="72"/>
+                            <w:bookmarkEnd w:id="46"/>
                             <w:r>
                               <w:t xml:space="preserve"> Visuelle Darstellung des Fahrverhaltens</w:t>
                             </w:r>
-                            <w:bookmarkEnd w:id="73"/>
+                            <w:bookmarkEnd w:id="47"/>
                           </w:p>
                         </w:txbxContent>
                       </wps:txbx>
@@ -16575,27 +16729,14 @@
                       <w:r>
                         <w:t xml:space="preserve">Abbildung </w:t>
                       </w:r>
-                      <w:r>
-                        <w:fldChar w:fldCharType="begin"/>
-                      </w:r>
-                      <w:r>
-                        <w:instrText xml:space="preserve"> SEQ Abbildung \* ARABIC </w:instrText>
-                      </w:r>
-                      <w:r>
-                        <w:fldChar w:fldCharType="separate"/>
-                      </w:r>
-                      <w:r>
-                        <w:rPr>
-                          <w:noProof/>
-                        </w:rPr>
-                        <w:t>13</w:t>
-                      </w:r>
-                      <w:r>
-                        <w:rPr>
-                          <w:noProof/>
-                        </w:rPr>
-                        <w:fldChar w:fldCharType="end"/>
-                      </w:r>
+                      <w:fldSimple w:instr=" SEQ Abbildung \* ARABIC ">
+                        <w:r>
+                          <w:rPr>
+                            <w:noProof/>
+                          </w:rPr>
+                          <w:t>13</w:t>
+                        </w:r>
+                      </w:fldSimple>
                       <w:bookmarkEnd w:id="74"/>
                       <w:r>
                         <w:t xml:space="preserve"> Visuelle Darstellung des Fahrverhaltens</w:t>
@@ -16727,8 +16868,8 @@
                                 <w:szCs w:val="24"/>
                               </w:rPr>
                             </w:pPr>
-                            <w:bookmarkStart w:id="76" w:name="_Ref459474560"/>
-                            <w:bookmarkStart w:id="77" w:name="_Toc459581784"/>
+                            <w:bookmarkStart w:id="48" w:name="_Ref459474560"/>
+                            <w:bookmarkStart w:id="49" w:name="_Toc459581784"/>
                             <w:r>
                               <w:t xml:space="preserve">Abbildung </w:t>
                             </w:r>
@@ -16753,14 +16894,14 @@
                               </w:rPr>
                               <w:fldChar w:fldCharType="end"/>
                             </w:r>
-                            <w:bookmarkEnd w:id="76"/>
+                            <w:bookmarkEnd w:id="48"/>
                             <w:r>
                               <w:rPr>
                                 <w:noProof/>
                               </w:rPr>
                               <w:t xml:space="preserve"> Simulationsfenster</w:t>
                             </w:r>
-                            <w:bookmarkEnd w:id="77"/>
+                            <w:bookmarkEnd w:id="49"/>
                           </w:p>
                         </w:txbxContent>
                       </wps:txbx>
@@ -16801,27 +16942,14 @@
                       <w:r>
                         <w:t xml:space="preserve">Abbildung </w:t>
                       </w:r>
-                      <w:r>
-                        <w:fldChar w:fldCharType="begin"/>
-                      </w:r>
-                      <w:r>
-                        <w:instrText xml:space="preserve"> SEQ Abbildung \* ARABIC </w:instrText>
-                      </w:r>
-                      <w:r>
-                        <w:fldChar w:fldCharType="separate"/>
-                      </w:r>
-                      <w:r>
-                        <w:rPr>
-                          <w:noProof/>
-                        </w:rPr>
-                        <w:t>14</w:t>
-                      </w:r>
-                      <w:r>
-                        <w:rPr>
-                          <w:noProof/>
-                        </w:rPr>
-                        <w:fldChar w:fldCharType="end"/>
-                      </w:r>
+                      <w:fldSimple w:instr=" SEQ Abbildung \* ARABIC ">
+                        <w:r>
+                          <w:rPr>
+                            <w:noProof/>
+                          </w:rPr>
+                          <w:t>14</w:t>
+                        </w:r>
+                      </w:fldSimple>
                       <w:bookmarkEnd w:id="78"/>
                       <w:r>
                         <w:rPr>
@@ -16872,11 +17000,19 @@
       <w:r>
         <w:t xml:space="preserve">Über den Button </w:t>
       </w:r>
+      <w:proofErr w:type="spellStart"/>
       <w:r>
         <w:rPr>
           <w:i/>
         </w:rPr>
-        <w:t>Visualize Best</w:t>
+        <w:t>Visualize</w:t>
+      </w:r>
+      <w:proofErr w:type="spellEnd"/>
+      <w:r>
+        <w:rPr>
+          <w:i/>
+        </w:rPr>
+        <w:t xml:space="preserve"> Best</w:t>
       </w:r>
       <w:r>
         <w:t xml:space="preserve"> kann das momentan bestbewertete Fahrverhalten dargestellt werden. Dazu wird in einem neuen Fenster in Echtzeit ein Fahrzeug mit dem entsprechenden neuronalen Netz visualisiert</w:t>
@@ -17044,14 +17180,14 @@
           <w:numId w:val="0"/>
         </w:numPr>
       </w:pPr>
-      <w:bookmarkStart w:id="80" w:name="_Toc459582047"/>
+      <w:bookmarkStart w:id="50" w:name="_Toc459582047"/>
       <w:r>
         <w:t>4</w:t>
       </w:r>
       <w:r>
         <w:t>.2 Technischer Entwurf</w:t>
       </w:r>
-      <w:bookmarkEnd w:id="80"/>
+      <w:bookmarkEnd w:id="50"/>
     </w:p>
     <w:p>
       <w:pPr>
@@ -17075,7 +17211,7 @@
           <w:numId w:val="0"/>
         </w:numPr>
       </w:pPr>
-      <w:bookmarkStart w:id="81" w:name="_Toc459582048"/>
+      <w:bookmarkStart w:id="51" w:name="_Toc459582048"/>
       <w:r>
         <w:t>4</w:t>
       </w:r>
@@ -17085,7 +17221,7 @@
       <w:r>
         <w:t>Streckendaten</w:t>
       </w:r>
-      <w:bookmarkEnd w:id="81"/>
+      <w:bookmarkEnd w:id="51"/>
     </w:p>
     <w:p>
       <w:pPr>
@@ -17102,6 +17238,7 @@
       <w:pPr>
         <w:pStyle w:val="XML"/>
       </w:pPr>
+      <w:proofErr w:type="gramStart"/>
       <w:r>
         <w:t>&lt;?</w:t>
       </w:r>
@@ -17109,7 +17246,14 @@
         <w:rPr>
           <w:color w:val="1F4E79" w:themeColor="accent1" w:themeShade="80"/>
         </w:rPr>
-        <w:t xml:space="preserve">xml </w:t>
+        <w:t>xml</w:t>
+      </w:r>
+      <w:proofErr w:type="gramEnd"/>
+      <w:r>
+        <w:rPr>
+          <w:color w:val="1F4E79" w:themeColor="accent1" w:themeShade="80"/>
+        </w:rPr>
+        <w:t xml:space="preserve"> </w:t>
       </w:r>
       <w:r>
         <w:rPr>
@@ -17170,12 +17314,14 @@
       <w:r>
         <w:t>="</w:t>
       </w:r>
+      <w:proofErr w:type="spellStart"/>
       <w:r>
         <w:rPr>
           <w:color w:val="7030A0"/>
         </w:rPr>
         <w:t>Nürburgring</w:t>
       </w:r>
+      <w:proofErr w:type="spellEnd"/>
       <w:r>
         <w:t>"&gt;</w:t>
       </w:r>
@@ -17467,6 +17613,7 @@
         </w:rPr>
         <w:t>50.3385</w:t>
       </w:r>
+      <w:proofErr w:type="gramStart"/>
       <w:r>
         <w:t xml:space="preserve">" </w:t>
       </w:r>
@@ -17479,6 +17626,7 @@
         </w:rPr>
         <w:t>lon</w:t>
       </w:r>
+      <w:proofErr w:type="gramEnd"/>
       <w:r>
         <w:t>="</w:t>
       </w:r>
@@ -17576,6 +17724,7 @@
         </w:rPr>
         <w:t>50.3376</w:t>
       </w:r>
+      <w:proofErr w:type="gramStart"/>
       <w:r>
         <w:t xml:space="preserve">" </w:t>
       </w:r>
@@ -17588,6 +17737,7 @@
         </w:rPr>
         <w:t>lon</w:t>
       </w:r>
+      <w:proofErr w:type="gramEnd"/>
       <w:r>
         <w:t>="</w:t>
       </w:r>
@@ -17703,6 +17853,7 @@
         </w:rPr>
         <w:t>&lt;/</w:t>
       </w:r>
+      <w:proofErr w:type="spellStart"/>
       <w:r>
         <w:rPr>
           <w:color w:val="1F4E79" w:themeColor="accent1" w:themeShade="80"/>
@@ -17710,6 +17861,7 @@
         </w:rPr>
         <w:t>xml</w:t>
       </w:r>
+      <w:proofErr w:type="spellEnd"/>
       <w:r>
         <w:rPr>
           <w:lang w:val="de-DE"/>
@@ -17777,8 +17929,8 @@
                                 <w:szCs w:val="24"/>
                               </w:rPr>
                             </w:pPr>
-                            <w:bookmarkStart w:id="82" w:name="_Ref459474777"/>
-                            <w:bookmarkStart w:id="83" w:name="_Toc459581785"/>
+                            <w:bookmarkStart w:id="52" w:name="_Ref459474777"/>
+                            <w:bookmarkStart w:id="53" w:name="_Toc459581785"/>
                             <w:r>
                               <w:t xml:space="preserve">Abbildung </w:t>
                             </w:r>
@@ -17803,11 +17955,16 @@
                               </w:rPr>
                               <w:fldChar w:fldCharType="end"/>
                             </w:r>
-                            <w:bookmarkEnd w:id="82"/>
+                            <w:bookmarkEnd w:id="52"/>
                             <w:r>
-                              <w:t xml:space="preserve"> Racetrack</w:t>
+                              <w:t xml:space="preserve"> </w:t>
                             </w:r>
-                            <w:bookmarkEnd w:id="83"/>
+                            <w:proofErr w:type="spellStart"/>
+                            <w:r>
+                              <w:t>Racetrack</w:t>
+                            </w:r>
+                            <w:bookmarkEnd w:id="53"/>
+                            <w:proofErr w:type="spellEnd"/>
                           </w:p>
                         </w:txbxContent>
                       </wps:txbx>
@@ -17842,32 +17999,24 @@
                       <w:r>
                         <w:t xml:space="preserve">Abbildung </w:t>
                       </w:r>
-                      <w:r>
-                        <w:fldChar w:fldCharType="begin"/>
-                      </w:r>
-                      <w:r>
-                        <w:instrText xml:space="preserve"> SEQ Abbildung \* ARABIC </w:instrText>
-                      </w:r>
-                      <w:r>
-                        <w:fldChar w:fldCharType="separate"/>
-                      </w:r>
-                      <w:r>
-                        <w:rPr>
-                          <w:noProof/>
-                        </w:rPr>
-                        <w:t>15</w:t>
-                      </w:r>
-                      <w:r>
-                        <w:rPr>
-                          <w:noProof/>
-                        </w:rPr>
-                        <w:fldChar w:fldCharType="end"/>
-                      </w:r>
+                      <w:fldSimple w:instr=" SEQ Abbildung \* ARABIC ">
+                        <w:r>
+                          <w:rPr>
+                            <w:noProof/>
+                          </w:rPr>
+                          <w:t>15</w:t>
+                        </w:r>
+                      </w:fldSimple>
                       <w:bookmarkEnd w:id="84"/>
                       <w:r>
-                        <w:t xml:space="preserve"> Racetrack</w:t>
+                        <w:t xml:space="preserve"> </w:t>
+                      </w:r>
+                      <w:proofErr w:type="spellStart"/>
+                      <w:r>
+                        <w:t>Racetrack</w:t>
                       </w:r>
                       <w:bookmarkEnd w:id="85"/>
+                      <w:proofErr w:type="spellEnd"/>
                     </w:p>
                   </w:txbxContent>
                 </v:textbox>
@@ -17987,8 +18136,8 @@
                                 <w:szCs w:val="24"/>
                               </w:rPr>
                             </w:pPr>
-                            <w:bookmarkStart w:id="86" w:name="_Ref459474730"/>
-                            <w:bookmarkStart w:id="87" w:name="_Toc459581786"/>
+                            <w:bookmarkStart w:id="54" w:name="_Ref459474730"/>
+                            <w:bookmarkStart w:id="55" w:name="_Toc459581786"/>
                             <w:r>
                               <w:t xml:space="preserve">Abbildung </w:t>
                             </w:r>
@@ -18013,11 +18162,16 @@
                               </w:rPr>
                               <w:fldChar w:fldCharType="end"/>
                             </w:r>
-                            <w:bookmarkEnd w:id="86"/>
+                            <w:bookmarkEnd w:id="54"/>
                             <w:r>
-                              <w:t xml:space="preserve"> RacetrackLoader</w:t>
+                              <w:t xml:space="preserve"> </w:t>
                             </w:r>
-                            <w:bookmarkEnd w:id="87"/>
+                            <w:proofErr w:type="spellStart"/>
+                            <w:r>
+                              <w:t>RacetrackLoader</w:t>
+                            </w:r>
+                            <w:bookmarkEnd w:id="55"/>
+                            <w:proofErr w:type="spellEnd"/>
                           </w:p>
                         </w:txbxContent>
                       </wps:txbx>
@@ -18052,32 +18206,24 @@
                       <w:r>
                         <w:t xml:space="preserve">Abbildung </w:t>
                       </w:r>
-                      <w:r>
-                        <w:fldChar w:fldCharType="begin"/>
-                      </w:r>
-                      <w:r>
-                        <w:instrText xml:space="preserve"> SEQ Abbildung \* ARABIC </w:instrText>
-                      </w:r>
-                      <w:r>
-                        <w:fldChar w:fldCharType="separate"/>
-                      </w:r>
-                      <w:r>
-                        <w:rPr>
-                          <w:noProof/>
-                        </w:rPr>
-                        <w:t>16</w:t>
-                      </w:r>
-                      <w:r>
-                        <w:rPr>
-                          <w:noProof/>
-                        </w:rPr>
-                        <w:fldChar w:fldCharType="end"/>
-                      </w:r>
+                      <w:fldSimple w:instr=" SEQ Abbildung \* ARABIC ">
+                        <w:r>
+                          <w:rPr>
+                            <w:noProof/>
+                          </w:rPr>
+                          <w:t>16</w:t>
+                        </w:r>
+                      </w:fldSimple>
                       <w:bookmarkEnd w:id="88"/>
                       <w:r>
-                        <w:t xml:space="preserve"> RacetrackLoader</w:t>
+                        <w:t xml:space="preserve"> </w:t>
+                      </w:r>
+                      <w:proofErr w:type="spellStart"/>
+                      <w:r>
+                        <w:t>RacetrackLoader</w:t>
                       </w:r>
                       <w:bookmarkEnd w:id="89"/>
+                      <w:proofErr w:type="spellEnd"/>
                     </w:p>
                   </w:txbxContent>
                 </v:textbox>
@@ -18162,12 +18308,14 @@
       <w:r>
         <w:t xml:space="preserve">, müssen sie zunächst konvertiert werden. Dies geschieht über die Klasse </w:t>
       </w:r>
+      <w:proofErr w:type="spellStart"/>
       <w:r>
         <w:rPr>
           <w:i/>
         </w:rPr>
         <w:t>RacetrackLoader</w:t>
       </w:r>
+      <w:proofErr w:type="spellEnd"/>
       <w:r>
         <w:rPr>
           <w:i/>
@@ -18207,21 +18355,25 @@
       <w:r>
         <w:t xml:space="preserve">. Diese Klasse bietet die Möglichkeit, alle Strecken eines Ordners auf der Festplatte zu laden und in </w:t>
       </w:r>
+      <w:proofErr w:type="spellStart"/>
       <w:r>
         <w:rPr>
           <w:i/>
         </w:rPr>
         <w:t>Racetrack</w:t>
       </w:r>
+      <w:proofErr w:type="spellEnd"/>
       <w:r>
         <w:t xml:space="preserve">-Objekten zu repräsentieren. Ein </w:t>
       </w:r>
+      <w:proofErr w:type="spellStart"/>
       <w:r>
         <w:rPr>
           <w:i/>
         </w:rPr>
         <w:t>Racetrack</w:t>
       </w:r>
+      <w:proofErr w:type="spellEnd"/>
       <w:r>
         <w:t xml:space="preserve"> </w:t>
       </w:r>
@@ -18267,12 +18419,14 @@
       <w:r>
         <w:t xml:space="preserve"> </w:t>
       </w:r>
+      <w:proofErr w:type="spellStart"/>
       <w:r>
         <w:rPr>
           <w:i/>
         </w:rPr>
         <w:t>Racetrack</w:t>
       </w:r>
+      <w:proofErr w:type="spellEnd"/>
       <w:r>
         <w:t xml:space="preserve"> wird außerdem das innere und äußere Polygon als Streckenbegrenzung berechnet (siehe Konzept). Außerdem wird der kleinste und größte </w:t>
       </w:r>
@@ -18321,7 +18475,7 @@
           <w:numId w:val="0"/>
         </w:numPr>
       </w:pPr>
-      <w:bookmarkStart w:id="90" w:name="_Toc459582049"/>
+      <w:bookmarkStart w:id="56" w:name="_Toc459582049"/>
       <w:r>
         <w:t>4</w:t>
       </w:r>
@@ -18331,7 +18485,7 @@
       <w:r>
         <w:t>Simulationseinstellungen</w:t>
       </w:r>
-      <w:bookmarkEnd w:id="90"/>
+      <w:bookmarkEnd w:id="56"/>
     </w:p>
     <w:p>
       <w:pPr>
@@ -18417,6 +18571,7 @@
           <w:id w:val="-772315551"/>
           <w:citation/>
         </w:sdtPr>
+        <w:sdtEndPr/>
         <w:sdtContent>
           <w:r>
             <w:fldChar w:fldCharType="begin"/>
@@ -18515,8 +18670,16 @@
         <w:rPr>
           <w:i/>
         </w:rPr>
-        <w:t>Hidden-Layers</w:t>
-      </w:r>
+        <w:t>Hidden-</w:t>
+      </w:r>
+      <w:proofErr w:type="spellStart"/>
+      <w:r>
+        <w:rPr>
+          <w:i/>
+        </w:rPr>
+        <w:t>Layers</w:t>
+      </w:r>
+      <w:proofErr w:type="spellEnd"/>
       <w:r>
         <w:t xml:space="preserve">. Die gewählte Darstellung trennt die Anzahl der Neuronen jeweils mit einem Komma voneinander. Ein </w:t>
       </w:r>
@@ -18530,8 +18693,16 @@
         <w:rPr>
           <w:i/>
         </w:rPr>
-        <w:t>Hidden-Layers</w:t>
-      </w:r>
+        <w:t>Hidden-</w:t>
+      </w:r>
+      <w:proofErr w:type="spellStart"/>
+      <w:r>
+        <w:rPr>
+          <w:i/>
+        </w:rPr>
+        <w:t>Layers</w:t>
+      </w:r>
+      <w:proofErr w:type="spellEnd"/>
       <w:r>
         <w:t xml:space="preserve"> mit jeweils sechs Neuronen würde beispielsweise folgendermaßen in der Benutzeroberfläche dargestellt werden: </w:t>
       </w:r>
@@ -18624,8 +18795,8 @@
                                 <w:szCs w:val="24"/>
                               </w:rPr>
                             </w:pPr>
-                            <w:bookmarkStart w:id="91" w:name="_Ref459474884"/>
-                            <w:bookmarkStart w:id="92" w:name="_Toc459581787"/>
+                            <w:bookmarkStart w:id="57" w:name="_Ref459474884"/>
+                            <w:bookmarkStart w:id="58" w:name="_Toc459581787"/>
                             <w:r>
                               <w:t xml:space="preserve">Abbildung </w:t>
                             </w:r>
@@ -18633,7 +18804,10 @@
                               <w:fldChar w:fldCharType="begin"/>
                             </w:r>
                             <w:r>
-                              <w:instrText xml:space="preserve"> SEQ Abbildung \* ARABIC </w:instrText>
+                              <w:instrText xml:space="preserve"> S</w:instrText>
+                            </w:r>
+                            <w:r>
+                              <w:instrText xml:space="preserve">EQ Abbildung \* ARABIC </w:instrText>
                             </w:r>
                             <w:r>
                               <w:fldChar w:fldCharType="separate"/>
@@ -18650,11 +18824,11 @@
                               </w:rPr>
                               <w:fldChar w:fldCharType="end"/>
                             </w:r>
-                            <w:bookmarkEnd w:id="91"/>
+                            <w:bookmarkEnd w:id="57"/>
                             <w:r>
                               <w:t xml:space="preserve"> Factory Pattern</w:t>
                             </w:r>
-                            <w:bookmarkEnd w:id="92"/>
+                            <w:bookmarkEnd w:id="58"/>
                           </w:p>
                         </w:txbxContent>
                       </wps:txbx>
@@ -18689,27 +18863,14 @@
                       <w:r>
                         <w:t xml:space="preserve">Abbildung </w:t>
                       </w:r>
-                      <w:r>
-                        <w:fldChar w:fldCharType="begin"/>
-                      </w:r>
-                      <w:r>
-                        <w:instrText xml:space="preserve"> SEQ Abbildung \* ARABIC </w:instrText>
-                      </w:r>
-                      <w:r>
-                        <w:fldChar w:fldCharType="separate"/>
-                      </w:r>
-                      <w:r>
-                        <w:rPr>
-                          <w:noProof/>
-                        </w:rPr>
-                        <w:t>17</w:t>
-                      </w:r>
-                      <w:r>
-                        <w:rPr>
-                          <w:noProof/>
-                        </w:rPr>
-                        <w:fldChar w:fldCharType="end"/>
-                      </w:r>
+                      <w:fldSimple w:instr=" SEQ Abbildung \* ARABIC ">
+                        <w:r>
+                          <w:rPr>
+                            <w:noProof/>
+                          </w:rPr>
+                          <w:t>17</w:t>
+                        </w:r>
+                      </w:fldSimple>
                       <w:bookmarkEnd w:id="93"/>
                       <w:r>
                         <w:t xml:space="preserve"> Factory Pattern</w:t>
@@ -18821,6 +18982,7 @@
           <w:id w:val="-1249344407"/>
           <w:citation/>
         </w:sdtPr>
+        <w:sdtEndPr/>
         <w:sdtContent>
           <w:r>
             <w:fldChar w:fldCharType="begin"/>
@@ -18911,6 +19073,7 @@
           <w:id w:val="-1041355665"/>
           <w:citation/>
         </w:sdtPr>
+        <w:sdtEndPr/>
         <w:sdtContent>
           <w:r>
             <w:fldChar w:fldCharType="begin"/>
@@ -18944,12 +19107,14 @@
       <w:r>
         <w:t xml:space="preserve">Dem Benutzer stehen zwei </w:t>
       </w:r>
+      <w:proofErr w:type="spellStart"/>
       <w:r>
         <w:rPr>
           <w:i/>
         </w:rPr>
         <w:t>Factories</w:t>
       </w:r>
+      <w:proofErr w:type="spellEnd"/>
       <w:r>
         <w:t xml:space="preserve"> zur Verfügung. Zum einen kann angegeben werden, dass ein bereits trainiertes </w:t>
       </w:r>
@@ -18965,39 +19130,47 @@
       <w:r>
         <w:t xml:space="preserve"> auch zufällig auf Basis der gewählten Einstellungen erzeugt werden. Dabei werden die Gewichte mit zufälligen Werten initialisiert. Die Basisklasse </w:t>
       </w:r>
+      <w:proofErr w:type="spellStart"/>
       <w:r>
         <w:rPr>
           <w:i/>
         </w:rPr>
         <w:t>VehicleBehaviorFactory</w:t>
       </w:r>
+      <w:proofErr w:type="spellEnd"/>
       <w:r>
         <w:t xml:space="preserve"> besitzt die abstrakte Methode </w:t>
       </w:r>
+      <w:proofErr w:type="spellStart"/>
       <w:r>
         <w:rPr>
           <w:i/>
         </w:rPr>
         <w:t>CreateVehicleBehavior</w:t>
       </w:r>
+      <w:proofErr w:type="spellEnd"/>
       <w:r>
         <w:t xml:space="preserve">, die von der </w:t>
       </w:r>
+      <w:proofErr w:type="spellStart"/>
       <w:r>
         <w:rPr>
           <w:i/>
         </w:rPr>
         <w:t>FileVehicleBehaviorFactory</w:t>
       </w:r>
+      <w:proofErr w:type="spellEnd"/>
       <w:r>
         <w:t xml:space="preserve"> und der </w:t>
       </w:r>
+      <w:proofErr w:type="spellStart"/>
       <w:r>
         <w:rPr>
           <w:i/>
         </w:rPr>
         <w:t>RandomVehicleBehaviorFactory</w:t>
       </w:r>
+      <w:proofErr w:type="spellEnd"/>
       <w:r>
         <w:t xml:space="preserve"> implementiert </w:t>
       </w:r>
@@ -19007,21 +19180,25 @@
       <w:r>
         <w:t xml:space="preserve">. Der Rückgabewert ist dabei ein </w:t>
       </w:r>
+      <w:proofErr w:type="spellStart"/>
       <w:r>
         <w:rPr>
           <w:i/>
         </w:rPr>
         <w:t>NeuronalVehicleBehavior</w:t>
       </w:r>
+      <w:proofErr w:type="spellEnd"/>
       <w:r>
         <w:t xml:space="preserve">. Nach der Erzeugung des </w:t>
       </w:r>
+      <w:proofErr w:type="spellStart"/>
       <w:r>
         <w:rPr>
           <w:i/>
         </w:rPr>
         <w:t>NeuronalVehicleBehavior</w:t>
       </w:r>
+      <w:proofErr w:type="spellEnd"/>
       <w:r>
         <w:t xml:space="preserve"> existiert kein Zusammenhang mehr mit der </w:t>
       </w:r>
@@ -19080,8 +19257,16 @@
         <w:rPr>
           <w:i/>
         </w:rPr>
-        <w:t>Hidden-Layers</w:t>
-      </w:r>
+        <w:t>Hidden-</w:t>
+      </w:r>
+      <w:proofErr w:type="spellStart"/>
+      <w:r>
+        <w:rPr>
+          <w:i/>
+        </w:rPr>
+        <w:t>Layers</w:t>
+      </w:r>
+      <w:proofErr w:type="spellEnd"/>
       <w:r>
         <w:t xml:space="preserve"> in den Einstellungen festgelegt worden sind, als dies in der aktuellen Ausführung des Programms der Fall ist. Deshalb kann es </w:t>
       </w:r>
@@ -19108,12 +19293,14 @@
       <w:r>
         <w:t xml:space="preserve">Der Aufbau der </w:t>
       </w:r>
+      <w:proofErr w:type="spellStart"/>
       <w:r>
         <w:rPr>
           <w:i/>
         </w:rPr>
         <w:t>NeuronalVehicleBehavior</w:t>
       </w:r>
+      <w:proofErr w:type="spellEnd"/>
       <w:r>
         <w:t>-Klasse ist so gewählt, dass der Wert an den Neuronen auch der Berechnung von Eingabedaten in Ausgabedaten persistiert. So kann in der Benutzeroberfläche gegebenenfalls eine Echtzeitdarstellung der einzelnen Verbindungen und Neuronen erfolgen, um die dur</w:t>
       </w:r>
@@ -19283,8 +19470,16 @@
         <w:rPr>
           <w:i/>
         </w:rPr>
-        <w:t>-Layers</w:t>
-      </w:r>
+        <w:t>-</w:t>
+      </w:r>
+      <w:proofErr w:type="spellStart"/>
+      <w:r>
+        <w:rPr>
+          <w:i/>
+        </w:rPr>
+        <w:t>Layers</w:t>
+      </w:r>
+      <w:proofErr w:type="spellEnd"/>
       <w:r>
         <w:t xml:space="preserve"> und muss deshalb nicht mitgespeichert werden, wenngleich so die </w:t>
       </w:r>
@@ -19341,12 +19536,14 @@
         </w:rPr>
         <w:t>Hidden-</w:t>
       </w:r>
+      <w:proofErr w:type="spellStart"/>
       <w:r>
         <w:rPr>
           <w:i/>
         </w:rPr>
         <w:t>Layers</w:t>
       </w:r>
+      <w:proofErr w:type="spellEnd"/>
       <w:r>
         <w:t xml:space="preserve"> und Sensoranzahl gespeichert werden. Wenn sich aber nicht die Anzahl der Sensoren ändert, sondern die Richtung, in die sie die Umgebung abtasten, dann wird das </w:t>
       </w:r>
@@ -19382,12 +19579,14 @@
       <w:r>
         <w:t xml:space="preserve">Neben den Neuronen und Gewichten besitzt die </w:t>
       </w:r>
+      <w:proofErr w:type="spellStart"/>
       <w:r>
         <w:rPr>
           <w:i/>
         </w:rPr>
         <w:t>NeuronalVehicleBehavior</w:t>
       </w:r>
+      <w:proofErr w:type="spellEnd"/>
       <w:r>
         <w:t>-Klasse zwei weitere Eigenschaften. Mithilfe de</w:t>
       </w:r>
@@ -19664,7 +19863,7 @@
           <w:numId w:val="0"/>
         </w:numPr>
       </w:pPr>
-      <w:bookmarkStart w:id="95" w:name="_Toc459582050"/>
+      <w:bookmarkStart w:id="59" w:name="_Toc459582050"/>
       <w:r>
         <w:t>4</w:t>
       </w:r>
@@ -19674,7 +19873,7 @@
       <w:r>
         <w:t>Simulation</w:t>
       </w:r>
-      <w:bookmarkEnd w:id="95"/>
+      <w:bookmarkEnd w:id="59"/>
     </w:p>
     <w:p>
       <w:pPr>
@@ -19886,8 +20085,8 @@
                                 <w:szCs w:val="24"/>
                               </w:rPr>
                             </w:pPr>
-                            <w:bookmarkStart w:id="96" w:name="_Ref459475064"/>
-                            <w:bookmarkStart w:id="97" w:name="_Toc459581788"/>
+                            <w:bookmarkStart w:id="60" w:name="_Ref459475064"/>
+                            <w:bookmarkStart w:id="61" w:name="_Toc459581788"/>
                             <w:r>
                               <w:t xml:space="preserve">Abbildung </w:t>
                             </w:r>
@@ -19912,11 +20111,11 @@
                               </w:rPr>
                               <w:fldChar w:fldCharType="end"/>
                             </w:r>
-                            <w:bookmarkEnd w:id="96"/>
+                            <w:bookmarkEnd w:id="60"/>
                             <w:r>
                               <w:t xml:space="preserve"> Fahrzeug</w:t>
                             </w:r>
-                            <w:bookmarkEnd w:id="97"/>
+                            <w:bookmarkEnd w:id="61"/>
                           </w:p>
                         </w:txbxContent>
                       </wps:txbx>
@@ -19951,27 +20150,14 @@
                       <w:r>
                         <w:t xml:space="preserve">Abbildung </w:t>
                       </w:r>
-                      <w:r>
-                        <w:fldChar w:fldCharType="begin"/>
-                      </w:r>
-                      <w:r>
-                        <w:instrText xml:space="preserve"> SEQ Abbildung \* ARABIC </w:instrText>
-                      </w:r>
-                      <w:r>
-                        <w:fldChar w:fldCharType="separate"/>
-                      </w:r>
-                      <w:r>
-                        <w:rPr>
-                          <w:noProof/>
-                        </w:rPr>
-                        <w:t>18</w:t>
-                      </w:r>
-                      <w:r>
-                        <w:rPr>
-                          <w:noProof/>
-                        </w:rPr>
-                        <w:fldChar w:fldCharType="end"/>
-                      </w:r>
+                      <w:fldSimple w:instr=" SEQ Abbildung \* ARABIC ">
+                        <w:r>
+                          <w:rPr>
+                            <w:noProof/>
+                          </w:rPr>
+                          <w:t>18</w:t>
+                        </w:r>
+                      </w:fldSimple>
                       <w:bookmarkEnd w:id="98"/>
                       <w:r>
                         <w:t xml:space="preserve"> Fahrzeug</w:t>
@@ -20104,8 +20290,8 @@
                                 <w:szCs w:val="24"/>
                               </w:rPr>
                             </w:pPr>
-                            <w:bookmarkStart w:id="100" w:name="_Ref459474964"/>
-                            <w:bookmarkStart w:id="101" w:name="_Toc459581789"/>
+                            <w:bookmarkStart w:id="62" w:name="_Ref459474964"/>
+                            <w:bookmarkStart w:id="63" w:name="_Toc459581789"/>
                             <w:r>
                               <w:t xml:space="preserve">Abbildung </w:t>
                             </w:r>
@@ -20130,11 +20316,11 @@
                               </w:rPr>
                               <w:fldChar w:fldCharType="end"/>
                             </w:r>
-                            <w:bookmarkEnd w:id="100"/>
+                            <w:bookmarkEnd w:id="62"/>
                             <w:r>
                               <w:t xml:space="preserve"> Fahrzeugphysik</w:t>
                             </w:r>
-                            <w:bookmarkEnd w:id="101"/>
+                            <w:bookmarkEnd w:id="63"/>
                           </w:p>
                         </w:txbxContent>
                       </wps:txbx>
@@ -20169,27 +20355,14 @@
                       <w:r>
                         <w:t xml:space="preserve">Abbildung </w:t>
                       </w:r>
-                      <w:r>
-                        <w:fldChar w:fldCharType="begin"/>
-                      </w:r>
-                      <w:r>
-                        <w:instrText xml:space="preserve"> SEQ Abbildung \* ARABIC </w:instrText>
-                      </w:r>
-                      <w:r>
-                        <w:fldChar w:fldCharType="separate"/>
-                      </w:r>
-                      <w:r>
-                        <w:rPr>
-                          <w:noProof/>
-                        </w:rPr>
-                        <w:t>19</w:t>
-                      </w:r>
-                      <w:r>
-                        <w:rPr>
-                          <w:noProof/>
-                        </w:rPr>
-                        <w:fldChar w:fldCharType="end"/>
-                      </w:r>
+                      <w:fldSimple w:instr=" SEQ Abbildung \* ARABIC ">
+                        <w:r>
+                          <w:rPr>
+                            <w:noProof/>
+                          </w:rPr>
+                          <w:t>19</w:t>
+                        </w:r>
+                      </w:fldSimple>
                       <w:bookmarkEnd w:id="102"/>
                       <w:r>
                         <w:t xml:space="preserve"> Fahrzeugphysik</w:t>
@@ -20355,14 +20528,24 @@
         <w:t xml:space="preserve"> erzeugt. </w:t>
       </w:r>
       <w:r>
-        <w:t xml:space="preserve">Die Physikengine wird mithilfe von Dependency-Injection an die </w:t>
-      </w:r>
+        <w:t xml:space="preserve">Die Physikengine wird mithilfe von </w:t>
+      </w:r>
+      <w:proofErr w:type="spellStart"/>
+      <w:r>
+        <w:t>Dependency-Injection</w:t>
+      </w:r>
+      <w:proofErr w:type="spellEnd"/>
+      <w:r>
+        <w:t xml:space="preserve"> an die </w:t>
+      </w:r>
+      <w:proofErr w:type="spellStart"/>
       <w:r>
         <w:rPr>
           <w:i/>
         </w:rPr>
         <w:t>Vehicle</w:t>
       </w:r>
+      <w:proofErr w:type="spellEnd"/>
       <w:r>
         <w:t>-Klasse übergeben. Die Fahrzeug</w:t>
       </w:r>
@@ -20372,12 +20555,14 @@
       <w:r>
         <w:t xml:space="preserve">Klasse erwartet nur eine abstrakte Definition der benötigten Methoden, die konkrete Klasse mit der Implementierung wird zur Laufzeit übergeben. Nachdem die </w:t>
       </w:r>
+      <w:proofErr w:type="spellStart"/>
       <w:r>
         <w:rPr>
           <w:i/>
         </w:rPr>
         <w:t>Step</w:t>
       </w:r>
+      <w:proofErr w:type="spellEnd"/>
       <w:r>
         <w:t xml:space="preserve">-Funktion aufgerufen wurde, wird die </w:t>
       </w:r>
@@ -20390,12 +20575,14 @@
       <w:r>
         <w:t xml:space="preserve">-Funktion der </w:t>
       </w:r>
+      <w:proofErr w:type="spellStart"/>
       <w:r>
         <w:rPr>
           <w:i/>
         </w:rPr>
         <w:t>Vehicle</w:t>
       </w:r>
+      <w:proofErr w:type="spellEnd"/>
       <w:r>
         <w:t xml:space="preserve">-Klasse aufgerufen. Diese signalisiert dann der Fahrzeugphysik, dass eine erneute Berechnung notwendig ist. Über diesen Weg können auf einfache Art und Weise weitere alternative </w:t>
       </w:r>
@@ -20457,12 +20644,14 @@
       <w:r>
         <w:t xml:space="preserve"> zu der Hauptkarosserie und kapseln so unnötige Informationen aus der </w:t>
       </w:r>
+      <w:proofErr w:type="spellStart"/>
       <w:r>
         <w:rPr>
           <w:i/>
         </w:rPr>
         <w:t>Vehicle</w:t>
       </w:r>
+      <w:proofErr w:type="spellEnd"/>
       <w:r>
         <w:t xml:space="preserve">-Klasse heraus. Auf die verbleibenden Eigenschaften der Fahrzeug-Klasse </w:t>
       </w:r>
@@ -20601,8 +20790,8 @@
                                 <w:szCs w:val="24"/>
                               </w:rPr>
                             </w:pPr>
-                            <w:bookmarkStart w:id="104" w:name="_Ref459475127"/>
-                            <w:bookmarkStart w:id="105" w:name="_Toc459581790"/>
+                            <w:bookmarkStart w:id="64" w:name="_Ref459475127"/>
+                            <w:bookmarkStart w:id="65" w:name="_Toc459581790"/>
                             <w:r>
                               <w:t xml:space="preserve">Abbildung </w:t>
                             </w:r>
@@ -20627,11 +20816,11 @@
                               </w:rPr>
                               <w:fldChar w:fldCharType="end"/>
                             </w:r>
-                            <w:bookmarkEnd w:id="104"/>
+                            <w:bookmarkEnd w:id="64"/>
                             <w:r>
                               <w:t xml:space="preserve"> Simulationsablauf</w:t>
                             </w:r>
-                            <w:bookmarkEnd w:id="105"/>
+                            <w:bookmarkEnd w:id="65"/>
                           </w:p>
                         </w:txbxContent>
                       </wps:txbx>
@@ -20666,27 +20855,14 @@
                       <w:r>
                         <w:t xml:space="preserve">Abbildung </w:t>
                       </w:r>
-                      <w:r>
-                        <w:fldChar w:fldCharType="begin"/>
-                      </w:r>
-                      <w:r>
-                        <w:instrText xml:space="preserve"> SEQ Abbildung \* ARABIC </w:instrText>
-                      </w:r>
-                      <w:r>
-                        <w:fldChar w:fldCharType="separate"/>
-                      </w:r>
-                      <w:r>
-                        <w:rPr>
-                          <w:noProof/>
-                        </w:rPr>
-                        <w:t>20</w:t>
-                      </w:r>
-                      <w:r>
-                        <w:rPr>
-                          <w:noProof/>
-                        </w:rPr>
-                        <w:fldChar w:fldCharType="end"/>
-                      </w:r>
+                      <w:fldSimple w:instr=" SEQ Abbildung \* ARABIC ">
+                        <w:r>
+                          <w:rPr>
+                            <w:noProof/>
+                          </w:rPr>
+                          <w:t>20</w:t>
+                        </w:r>
+                      </w:fldSimple>
                       <w:bookmarkEnd w:id="106"/>
                       <w:r>
                         <w:t xml:space="preserve"> Simulationsablauf</w:t>
@@ -20723,21 +20899,25 @@
         <w:lastRenderedPageBreak/>
         <w:t xml:space="preserve">Mit dem Aufruf der </w:t>
       </w:r>
+      <w:proofErr w:type="spellStart"/>
       <w:r>
         <w:rPr>
           <w:i/>
         </w:rPr>
         <w:t>CompleteGeneration</w:t>
       </w:r>
+      <w:proofErr w:type="spellEnd"/>
       <w:r>
         <w:t xml:space="preserve">-Methode der </w:t>
       </w:r>
+      <w:proofErr w:type="spellStart"/>
       <w:r>
         <w:rPr>
           <w:i/>
         </w:rPr>
         <w:t>SimulationManager</w:t>
       </w:r>
+      <w:proofErr w:type="spellEnd"/>
       <w:r>
         <w:t xml:space="preserve">-Klasse wird der Start eines neuen Zyklus eingeleitet. Jede Ausführung der Teilsimulationen der einzelnen Fahrzeuge werden in Threads geladen, die anschließend gleichzeitig gestartet werden. Der Ablauf einer einzelnen Simulation lässt sich über </w:t>
       </w:r>
@@ -20836,8 +21016,8 @@
                                 <w:szCs w:val="24"/>
                               </w:rPr>
                             </w:pPr>
-                            <w:bookmarkStart w:id="108" w:name="_Ref459475164"/>
-                            <w:bookmarkStart w:id="109" w:name="_Toc459581791"/>
+                            <w:bookmarkStart w:id="66" w:name="_Ref459475164"/>
+                            <w:bookmarkStart w:id="67" w:name="_Toc459581791"/>
                             <w:r>
                               <w:t xml:space="preserve">Abbildung </w:t>
                             </w:r>
@@ -20862,11 +21042,11 @@
                               </w:rPr>
                               <w:fldChar w:fldCharType="end"/>
                             </w:r>
-                            <w:bookmarkEnd w:id="108"/>
+                            <w:bookmarkEnd w:id="66"/>
                             <w:r>
                               <w:t xml:space="preserve"> Simulationsmanager</w:t>
                             </w:r>
-                            <w:bookmarkEnd w:id="109"/>
+                            <w:bookmarkEnd w:id="67"/>
                           </w:p>
                         </w:txbxContent>
                       </wps:txbx>
@@ -20901,27 +21081,14 @@
                       <w:r>
                         <w:t xml:space="preserve">Abbildung </w:t>
                       </w:r>
-                      <w:r>
-                        <w:fldChar w:fldCharType="begin"/>
-                      </w:r>
-                      <w:r>
-                        <w:instrText xml:space="preserve"> SEQ Abbildung \* ARABIC </w:instrText>
-                      </w:r>
-                      <w:r>
-                        <w:fldChar w:fldCharType="separate"/>
-                      </w:r>
-                      <w:r>
-                        <w:rPr>
-                          <w:noProof/>
-                        </w:rPr>
-                        <w:t>21</w:t>
-                      </w:r>
-                      <w:r>
-                        <w:rPr>
-                          <w:noProof/>
-                        </w:rPr>
-                        <w:fldChar w:fldCharType="end"/>
-                      </w:r>
+                      <w:fldSimple w:instr=" SEQ Abbildung \* ARABIC ">
+                        <w:r>
+                          <w:rPr>
+                            <w:noProof/>
+                          </w:rPr>
+                          <w:t>21</w:t>
+                        </w:r>
+                      </w:fldSimple>
                       <w:bookmarkEnd w:id="110"/>
                       <w:r>
                         <w:t xml:space="preserve"> Simulationsmanager</w:t>
@@ -20999,12 +21166,14 @@
       <w:r>
         <w:t xml:space="preserve">Sobald alle Teilsimulationen terminiert sind, werden die Ergebnisse vom </w:t>
       </w:r>
+      <w:proofErr w:type="spellStart"/>
       <w:r>
         <w:rPr>
           <w:i/>
         </w:rPr>
         <w:t>SimulationManager</w:t>
       </w:r>
+      <w:proofErr w:type="spellEnd"/>
       <w:r>
         <w:t xml:space="preserve"> </w:t>
       </w:r>
@@ -21146,12 +21315,14 @@
       <w:r>
         <w:t xml:space="preserve"> der neuen Generation ausgestattet und die nächste Generation kann gestartet werden. Vorher werden die gesammelten Ergebnisse jedoch in der Benutzeroberfläche dargestellt. Wurde die Simulation nicht im Einzelschrittmodus gestartet, wird nun erneut die </w:t>
       </w:r>
+      <w:proofErr w:type="spellStart"/>
       <w:r>
         <w:rPr>
           <w:i/>
         </w:rPr>
         <w:t>CompleteGeneration</w:t>
       </w:r>
+      <w:proofErr w:type="spellEnd"/>
       <w:r>
         <w:t>-Methode aufgerufen und die nächste Generation wird berechnet.</w:t>
       </w:r>
@@ -21298,8 +21469,8 @@
                                 <w:szCs w:val="24"/>
                               </w:rPr>
                             </w:pPr>
-                            <w:bookmarkStart w:id="112" w:name="_Ref459566449"/>
-                            <w:bookmarkStart w:id="113" w:name="_Toc459581792"/>
+                            <w:bookmarkStart w:id="68" w:name="_Ref459566449"/>
+                            <w:bookmarkStart w:id="69" w:name="_Toc459581792"/>
                             <w:r>
                               <w:t xml:space="preserve">Abbildung </w:t>
                             </w:r>
@@ -21324,14 +21495,14 @@
                               </w:rPr>
                               <w:fldChar w:fldCharType="end"/>
                             </w:r>
-                            <w:bookmarkEnd w:id="112"/>
+                            <w:bookmarkEnd w:id="68"/>
                             <w:r>
                               <w:rPr>
                                 <w:noProof/>
                               </w:rPr>
                               <w:t xml:space="preserve"> Anzahl unveränderter KNNs</w:t>
                             </w:r>
-                            <w:bookmarkEnd w:id="113"/>
+                            <w:bookmarkEnd w:id="69"/>
                           </w:p>
                         </w:txbxContent>
                       </wps:txbx>
@@ -21365,27 +21536,14 @@
                       <w:r>
                         <w:t xml:space="preserve">Abbildung </w:t>
                       </w:r>
-                      <w:r>
-                        <w:fldChar w:fldCharType="begin"/>
-                      </w:r>
-                      <w:r>
-                        <w:instrText xml:space="preserve"> SEQ Abbildung \* ARABIC </w:instrText>
-                      </w:r>
-                      <w:r>
-                        <w:fldChar w:fldCharType="separate"/>
-                      </w:r>
-                      <w:r>
-                        <w:rPr>
-                          <w:noProof/>
-                        </w:rPr>
-                        <w:t>22</w:t>
-                      </w:r>
-                      <w:r>
-                        <w:rPr>
-                          <w:noProof/>
-                        </w:rPr>
-                        <w:fldChar w:fldCharType="end"/>
-                      </w:r>
+                      <w:fldSimple w:instr=" SEQ Abbildung \* ARABIC ">
+                        <w:r>
+                          <w:rPr>
+                            <w:noProof/>
+                          </w:rPr>
+                          <w:t>22</w:t>
+                        </w:r>
+                      </w:fldSimple>
                       <w:bookmarkEnd w:id="114"/>
                       <w:r>
                         <w:rPr>
@@ -21444,7 +21602,7 @@
           <w:bCs/>
         </w:rPr>
       </w:pPr>
-      <w:bookmarkStart w:id="116" w:name="_Toc459582051"/>
+      <w:bookmarkStart w:id="70" w:name="_Toc459582051"/>
       <w:r>
         <w:rPr>
           <w:rFonts w:ascii="Arial" w:hAnsi="Arial"/>
@@ -21467,7 +21625,7 @@
         </w:rPr>
         <w:t>Implementierung</w:t>
       </w:r>
-      <w:bookmarkEnd w:id="116"/>
+      <w:bookmarkEnd w:id="70"/>
     </w:p>
     <w:p>
       <w:pPr>
@@ -21494,14 +21652,14 @@
           <w:numId w:val="0"/>
         </w:numPr>
       </w:pPr>
-      <w:bookmarkStart w:id="117" w:name="_Toc459582052"/>
+      <w:bookmarkStart w:id="71" w:name="_Toc459582052"/>
       <w:r>
         <w:t>5</w:t>
       </w:r>
       <w:r>
         <w:t>.1 Platzierung der Fortschrittssensoren</w:t>
       </w:r>
-      <w:bookmarkEnd w:id="117"/>
+      <w:bookmarkEnd w:id="71"/>
     </w:p>
     <w:p>
       <w:pPr>
@@ -21543,8 +21701,8 @@
         <w:t>Die Sensoren werden mit folgendem Code generiert:</w:t>
       </w:r>
     </w:p>
-    <w:bookmarkStart w:id="118" w:name="_MON_1532471744"/>
-    <w:bookmarkEnd w:id="118"/>
+    <w:bookmarkStart w:id="72" w:name="_MON_1532471744"/>
+    <w:bookmarkEnd w:id="72"/>
     <w:p>
       <w:pPr>
         <w:pStyle w:val="-OlWIRStandardtextEinzug-"/>
@@ -21572,10 +21730,10 @@
             <v:path o:extrusionok="f" gradientshapeok="t" o:connecttype="rect"/>
             <o:lock v:ext="edit" aspectratio="t"/>
           </v:shapetype>
-          <v:shape id="_x0000_i1025" type="#_x0000_t75" style="width:411.85pt;height:164.75pt" o:ole="">
+          <v:shape id="_x0000_i1025" type="#_x0000_t75" style="width:411.75pt;height:165pt" o:ole="">
             <v:imagedata r:id="rId37" o:title=""/>
           </v:shape>
-          <o:OLEObject Type="Embed" ProgID="Word.OpenDocumentText.12" ShapeID="_x0000_i1025" DrawAspect="Content" ObjectID="_1533325119" r:id="rId38"/>
+          <o:OLEObject Type="Embed" ProgID="Word.OpenDocumentText.12" ShapeID="_x0000_i1025" DrawAspect="Content" ObjectID="_1536436385" r:id="rId38"/>
         </w:object>
       </w:r>
     </w:p>
@@ -21587,12 +21745,14 @@
       <w:r>
         <w:t xml:space="preserve">Die grundsätzliche Idee ist es, die innere Streckenbegrenzung zu interpolieren und so die Platzierung zu vereinfachen. Die Methode </w:t>
       </w:r>
+      <w:proofErr w:type="spellStart"/>
       <w:r>
         <w:rPr>
           <w:i/>
         </w:rPr>
         <w:t>GetTotalLength</w:t>
       </w:r>
+      <w:proofErr w:type="spellEnd"/>
       <w:r>
         <w:t xml:space="preserve"> ermittelt die Gesamtlänge der gegebenen Vektoren</w:t>
       </w:r>
@@ -21608,12 +21768,14 @@
       <w:r>
         <w:t xml:space="preserve">n diesem Fall die Länge der inneren Fahrbahnbegrenzung. In der Variablen </w:t>
       </w:r>
+      <w:proofErr w:type="spellStart"/>
       <w:r>
         <w:rPr>
           <w:i/>
         </w:rPr>
         <w:t>stepSize</w:t>
       </w:r>
+      <w:proofErr w:type="spellEnd"/>
       <w:r>
         <w:t xml:space="preserve"> wird der in den Einstellungen festgelegte Abstand der Sensoren gespeichert. Solange nicht die komplette innere </w:t>
       </w:r>
@@ -21667,8 +21829,8 @@
                                 <w:szCs w:val="24"/>
                               </w:rPr>
                             </w:pPr>
-                            <w:bookmarkStart w:id="119" w:name="_Ref459475276"/>
-                            <w:bookmarkStart w:id="120" w:name="_Toc459581793"/>
+                            <w:bookmarkStart w:id="73" w:name="_Ref459475276"/>
+                            <w:bookmarkStart w:id="74" w:name="_Toc459581793"/>
                             <w:r>
                               <w:t xml:space="preserve">Abbildung </w:t>
                             </w:r>
@@ -21693,11 +21855,11 @@
                               </w:rPr>
                               <w:fldChar w:fldCharType="end"/>
                             </w:r>
-                            <w:bookmarkEnd w:id="119"/>
+                            <w:bookmarkEnd w:id="73"/>
                             <w:r>
                               <w:t xml:space="preserve"> Platzierung der Fortschrittssensoren</w:t>
                             </w:r>
-                            <w:bookmarkEnd w:id="120"/>
+                            <w:bookmarkEnd w:id="74"/>
                           </w:p>
                         </w:txbxContent>
                       </wps:txbx>
@@ -21731,27 +21893,14 @@
                       <w:r>
                         <w:t xml:space="preserve">Abbildung </w:t>
                       </w:r>
-                      <w:r>
-                        <w:fldChar w:fldCharType="begin"/>
-                      </w:r>
-                      <w:r>
-                        <w:instrText xml:space="preserve"> SEQ Abbildung \* ARABIC </w:instrText>
-                      </w:r>
-                      <w:r>
-                        <w:fldChar w:fldCharType="separate"/>
-                      </w:r>
-                      <w:r>
-                        <w:rPr>
-                          <w:noProof/>
-                        </w:rPr>
-                        <w:t>23</w:t>
-                      </w:r>
-                      <w:r>
-                        <w:rPr>
-                          <w:noProof/>
-                        </w:rPr>
-                        <w:fldChar w:fldCharType="end"/>
-                      </w:r>
+                      <w:fldSimple w:instr=" SEQ Abbildung \* ARABIC ">
+                        <w:r>
+                          <w:rPr>
+                            <w:noProof/>
+                          </w:rPr>
+                          <w:t>23</w:t>
+                        </w:r>
+                      </w:fldSimple>
                       <w:bookmarkEnd w:id="121"/>
                       <w:r>
                         <w:t xml:space="preserve"> Platzierung der Fortschrittssensoren</w:t>
@@ -22038,12 +22187,14 @@
       <w:r>
         <w:t xml:space="preserve">Die Berechnung der Position des nächsten Sensors gestaltet sich hingegen komplexer. Die </w:t>
       </w:r>
+      <w:proofErr w:type="spellStart"/>
       <w:r>
         <w:rPr>
           <w:i/>
         </w:rPr>
         <w:t>GetLineOnVertices</w:t>
       </w:r>
+      <w:proofErr w:type="spellEnd"/>
       <w:r>
         <w:t>-Methode erhält die absolute bereits zurückgelegte Strecke auf der inneren Streckenbegrenzung als Parameter. Nun wird solange die Abgrenzung traversiert, bis der nächste Eckpunkt weiter entfernt ist als die übergebene aktuelle Position. So wird genau zwischen den beiden Eckpunkten des Polygons gestoppt, zwischen denen auch die nächste Position des Sensors liegen soll. Es wird die verbleibende Distanz gemessen, die noch zum Erreichen dieses Punktes fehl</w:t>
       </w:r>
@@ -22075,7 +22226,7 @@
           <w:numId w:val="0"/>
         </w:numPr>
       </w:pPr>
-      <w:bookmarkStart w:id="123" w:name="_Toc459582053"/>
+      <w:bookmarkStart w:id="75" w:name="_Toc459582053"/>
       <w:r>
         <w:t>5</w:t>
       </w:r>
@@ -22088,7 +22239,7 @@
       <w:r>
         <w:t>Künstliche neuronale Netze</w:t>
       </w:r>
-      <w:bookmarkEnd w:id="123"/>
+      <w:bookmarkEnd w:id="75"/>
     </w:p>
     <w:p>
       <w:pPr>
@@ -22112,12 +22263,14 @@
       <w:r>
         <w:t xml:space="preserve"> auf Basis der Auswahl des Benutzers. Zur Festlegung der Gewichte kommen </w:t>
       </w:r>
+      <w:proofErr w:type="spellStart"/>
       <w:r>
         <w:rPr>
           <w:i/>
         </w:rPr>
         <w:t>delegates</w:t>
       </w:r>
+      <w:proofErr w:type="spellEnd"/>
       <w:r>
         <w:t xml:space="preserve"> zum Einsatz. </w:t>
       </w:r>
@@ -22361,8 +22514,8 @@
         <w:footnoteReference w:id="16"/>
       </w:r>
     </w:p>
-    <w:bookmarkStart w:id="124" w:name="_MON_1532435527"/>
-    <w:bookmarkEnd w:id="124"/>
+    <w:bookmarkStart w:id="76" w:name="_MON_1532435527"/>
+    <w:bookmarkEnd w:id="76"/>
     <w:p>
       <w:pPr>
         <w:pStyle w:val="-OlWIRStandardtextEinzug-"/>
@@ -22371,10 +22524,10 @@
       </w:pPr>
       <w:r>
         <w:object w:dxaOrig="9072" w:dyaOrig="1359" w14:anchorId="320386B8">
-          <v:shape id="_x0000_i1026" type="#_x0000_t75" style="width:453.9pt;height:67.95pt" o:ole="">
+          <v:shape id="_x0000_i1026" type="#_x0000_t75" style="width:453.75pt;height:68.25pt" o:ole="">
             <v:imagedata r:id="rId40" o:title=""/>
           </v:shape>
-          <o:OLEObject Type="Embed" ProgID="Word.OpenDocumentText.12" ShapeID="_x0000_i1026" DrawAspect="Content" ObjectID="_1533325120" r:id="rId41"/>
+          <o:OLEObject Type="Embed" ProgID="Word.OpenDocumentText.12" ShapeID="_x0000_i1026" DrawAspect="Content" ObjectID="_1536436386" r:id="rId41"/>
         </w:object>
       </w:r>
     </w:p>
@@ -22404,12 +22557,14 @@
       <w:r>
         <w:t xml:space="preserve"> Nachdem alle Neuronen berechnet wurden, werden die Werte der beiden Neuronen in der letzten Ebene ausgelesen und dem Konstruktor der </w:t>
       </w:r>
+      <w:proofErr w:type="spellStart"/>
       <w:r>
         <w:rPr>
           <w:i/>
         </w:rPr>
         <w:t>VehicleBehaviorActions</w:t>
       </w:r>
+      <w:proofErr w:type="spellEnd"/>
       <w:r>
         <w:t>-Klasse übergeben. Diese Klasse speichert die Ausgabe und bietet die Grundlage, auf welche</w:t>
       </w:r>
@@ -22428,7 +22583,7 @@
           <w:numId w:val="0"/>
         </w:numPr>
       </w:pPr>
-      <w:bookmarkStart w:id="125" w:name="_Toc459582054"/>
+      <w:bookmarkStart w:id="77" w:name="_Toc459582054"/>
       <w:r>
         <w:t>5</w:t>
       </w:r>
@@ -22441,7 +22596,7 @@
       <w:r>
         <w:t xml:space="preserve"> und Fahrzeugphysik</w:t>
       </w:r>
-      <w:bookmarkEnd w:id="125"/>
+      <w:bookmarkEnd w:id="77"/>
     </w:p>
     <w:p>
       <w:pPr>
@@ -22493,11 +22648,33 @@
       <w:r>
         <w:t xml:space="preserve">Für die allgemeine physikalische Berechnung kommt, wie erwähnt, die </w:t>
       </w:r>
+      <w:proofErr w:type="spellStart"/>
       <w:r>
         <w:rPr>
           <w:i/>
         </w:rPr>
-        <w:t>Farseer Physics Engine</w:t>
+        <w:t>Farseer</w:t>
+      </w:r>
+      <w:proofErr w:type="spellEnd"/>
+      <w:r>
+        <w:rPr>
+          <w:i/>
+        </w:rPr>
+        <w:t xml:space="preserve"> </w:t>
+      </w:r>
+      <w:proofErr w:type="spellStart"/>
+      <w:r>
+        <w:rPr>
+          <w:i/>
+        </w:rPr>
+        <w:t>Physics</w:t>
+      </w:r>
+      <w:proofErr w:type="spellEnd"/>
+      <w:r>
+        <w:rPr>
+          <w:i/>
+        </w:rPr>
+        <w:t xml:space="preserve"> Engine</w:t>
       </w:r>
       <w:r>
         <w:t xml:space="preserve"> zum Einsatz. Bevor Objekte von der Engine simuliert werden können, müssen sie einem </w:t>
@@ -22541,33 +22718,39 @@
       <w:r>
         <w:t xml:space="preserve">, die manuell hinzugefügt wurden. Nachdem die </w:t>
       </w:r>
+      <w:proofErr w:type="spellStart"/>
       <w:r>
         <w:rPr>
           <w:i/>
         </w:rPr>
         <w:t>Step</w:t>
       </w:r>
+      <w:proofErr w:type="spellEnd"/>
       <w:r>
         <w:t xml:space="preserve">-Funktion der Physikengine aufgerufen wurde, folgt die manuelle Berechnung der neuen Kräfte. Zunächst müssen dafür jedoch die Sensorwerte ermittelt werden. Dies geschieht über die Klasse </w:t>
       </w:r>
+      <w:proofErr w:type="spellStart"/>
       <w:r>
         <w:rPr>
           <w:i/>
         </w:rPr>
         <w:t>SensorCollection</w:t>
       </w:r>
+      <w:proofErr w:type="spellEnd"/>
       <w:r>
         <w:t xml:space="preserve">. </w:t>
       </w:r>
       <w:r>
         <w:t xml:space="preserve">In ihr wird die Methode </w:t>
       </w:r>
+      <w:proofErr w:type="spellStart"/>
       <w:r>
         <w:rPr>
           <w:i/>
         </w:rPr>
         <w:t>GetSensorValues</w:t>
       </w:r>
+      <w:proofErr w:type="spellEnd"/>
       <w:r>
         <w:t xml:space="preserve"> implementiert. In den Einstellungen sind die verschiedenen Winkel der Richtungen relativ zur Fahrtrichtung gespeichert, in </w:t>
       </w:r>
@@ -22584,8 +22767,8 @@
         <w:t xml:space="preserve"> die Distanz gemessen werden soll. Der Ablauf lässt sich über folgenden Code darstellen:</w:t>
       </w:r>
     </w:p>
-    <w:bookmarkStart w:id="126" w:name="_MON_1532450341"/>
-    <w:bookmarkEnd w:id="126"/>
+    <w:bookmarkStart w:id="78" w:name="_MON_1532450341"/>
+    <w:bookmarkEnd w:id="78"/>
     <w:p>
       <w:pPr>
         <w:pStyle w:val="-OlWIRStandardtextEinzug-"/>
@@ -22594,10 +22777,10 @@
       </w:pPr>
       <w:r>
         <w:object w:dxaOrig="9072" w:dyaOrig="4078" w14:anchorId="00F572B0">
-          <v:shape id="_x0000_i1027" type="#_x0000_t75" style="width:453.9pt;height:204.5pt" o:ole="">
+          <v:shape id="_x0000_i1027" type="#_x0000_t75" style="width:453.75pt;height:204.75pt" o:ole="">
             <v:imagedata r:id="rId42" o:title=""/>
           </v:shape>
-          <o:OLEObject Type="Embed" ProgID="Word.OpenDocumentText.12" ShapeID="_x0000_i1027" DrawAspect="Content" ObjectID="_1533325121" r:id="rId43"/>
+          <o:OLEObject Type="Embed" ProgID="Word.OpenDocumentText.12" ShapeID="_x0000_i1027" DrawAspect="Content" ObjectID="_1536436387" r:id="rId43"/>
         </w:object>
       </w:r>
     </w:p>
@@ -22656,8 +22839,8 @@
                                 <w:szCs w:val="24"/>
                               </w:rPr>
                             </w:pPr>
-                            <w:bookmarkStart w:id="127" w:name="_Ref459475535"/>
-                            <w:bookmarkStart w:id="128" w:name="_Toc459581794"/>
+                            <w:bookmarkStart w:id="79" w:name="_Ref459475535"/>
+                            <w:bookmarkStart w:id="80" w:name="_Toc459581794"/>
                             <w:r>
                               <w:t xml:space="preserve">Abbildung </w:t>
                             </w:r>
@@ -22682,11 +22865,11 @@
                               </w:rPr>
                               <w:fldChar w:fldCharType="end"/>
                             </w:r>
-                            <w:bookmarkEnd w:id="127"/>
+                            <w:bookmarkEnd w:id="79"/>
                             <w:r>
                               <w:t xml:space="preserve"> Berechnung der Sensorrichtung</w:t>
                             </w:r>
-                            <w:bookmarkEnd w:id="128"/>
+                            <w:bookmarkEnd w:id="80"/>
                           </w:p>
                         </w:txbxContent>
                       </wps:txbx>
@@ -22721,27 +22904,14 @@
                       <w:r>
                         <w:t xml:space="preserve">Abbildung </w:t>
                       </w:r>
-                      <w:r>
-                        <w:fldChar w:fldCharType="begin"/>
-                      </w:r>
-                      <w:r>
-                        <w:instrText xml:space="preserve"> SEQ Abbildung \* ARABIC </w:instrText>
-                      </w:r>
-                      <w:r>
-                        <w:fldChar w:fldCharType="separate"/>
-                      </w:r>
-                      <w:r>
-                        <w:rPr>
-                          <w:noProof/>
-                        </w:rPr>
-                        <w:t>24</w:t>
-                      </w:r>
-                      <w:r>
-                        <w:rPr>
-                          <w:noProof/>
-                        </w:rPr>
-                        <w:fldChar w:fldCharType="end"/>
-                      </w:r>
+                      <w:fldSimple w:instr=" SEQ Abbildung \* ARABIC ">
+                        <w:r>
+                          <w:rPr>
+                            <w:noProof/>
+                          </w:rPr>
+                          <w:t>24</w:t>
+                        </w:r>
+                      </w:fldSimple>
                       <w:bookmarkEnd w:id="129"/>
                       <w:r>
                         <w:t xml:space="preserve"> Berechnung der Sensorrichtung</w:t>
@@ -23406,12 +23576,14 @@
       <w:r>
         <w:t xml:space="preserve">Über die Funktion </w:t>
       </w:r>
+      <w:proofErr w:type="spellStart"/>
       <w:r>
         <w:rPr>
           <w:i/>
         </w:rPr>
         <w:t>RayCast</w:t>
       </w:r>
+      <w:proofErr w:type="spellEnd"/>
       <w:r>
         <w:t xml:space="preserve"> der bereits erwähnten </w:t>
       </w:r>
@@ -23436,12 +23608,14 @@
       <w:r>
         <w:t xml:space="preserve"> um am errechneten Endpunkt anzukommen. Der erste Parameter ist dabei wieder ein </w:t>
       </w:r>
+      <w:proofErr w:type="spellStart"/>
       <w:r>
         <w:rPr>
           <w:i/>
         </w:rPr>
         <w:t>delegate</w:t>
       </w:r>
+      <w:proofErr w:type="spellEnd"/>
       <w:r>
         <w:rPr>
           <w:i/>
@@ -23482,12 +23656,14 @@
       <w:r>
         <w:t xml:space="preserve">-Methode wird von der </w:t>
       </w:r>
+      <w:proofErr w:type="spellStart"/>
       <w:r>
         <w:rPr>
           <w:i/>
         </w:rPr>
         <w:t>RayCast</w:t>
       </w:r>
+      <w:proofErr w:type="spellEnd"/>
       <w:r>
         <w:t>-Funktion immer dann aufgerufen, wenn es auf dem Weg von der Start- zu der Endposition des simulierten Lichtstrahls zu einer Kollision mit einem Element der Engine kommt. Die Methode überprüft dann, ob es sich bei dem Objekt um eine Streckenbegrenzung handelt. Ist dies nicht der Fall</w:t>
       </w:r>
@@ -23509,11 +23685,33 @@
       <w:r>
         <w:t xml:space="preserve"> erkannte Kollisionen. Dies hat den Hintergrund, dass in den Spezifikationen der </w:t>
       </w:r>
+      <w:proofErr w:type="spellStart"/>
       <w:r>
         <w:rPr>
           <w:i/>
         </w:rPr>
-        <w:t>Farseer Physics Engine</w:t>
+        <w:t>Farseer</w:t>
+      </w:r>
+      <w:proofErr w:type="spellEnd"/>
+      <w:r>
+        <w:rPr>
+          <w:i/>
+        </w:rPr>
+        <w:t xml:space="preserve"> </w:t>
+      </w:r>
+      <w:proofErr w:type="spellStart"/>
+      <w:r>
+        <w:rPr>
+          <w:i/>
+        </w:rPr>
+        <w:t>Physics</w:t>
+      </w:r>
+      <w:proofErr w:type="spellEnd"/>
+      <w:r>
+        <w:rPr>
+          <w:i/>
+        </w:rPr>
+        <w:t xml:space="preserve"> Engine</w:t>
       </w:r>
       <w:r>
         <w:t xml:space="preserve"> nicht garantiert wird, dass die Kollisionen in </w:t>
@@ -23575,12 +23773,14 @@
       <w:r>
         <w:t xml:space="preserve">Nachdem dieses Verfahren für alle eingestellten Winkel durchgeführt wurde, werden die Ergebnisse in Form von </w:t>
       </w:r>
+      <w:proofErr w:type="spellStart"/>
       <w:r>
         <w:rPr>
           <w:i/>
         </w:rPr>
         <w:t>SensorValue</w:t>
       </w:r>
+      <w:proofErr w:type="spellEnd"/>
       <w:r>
         <w:t>-Objekten an den Aufrufer zurückgegeben.</w:t>
       </w:r>
@@ -23602,21 +23802,25 @@
       <w:r>
         <w:t xml:space="preserve">-Funktion der </w:t>
       </w:r>
+      <w:proofErr w:type="spellStart"/>
       <w:r>
         <w:rPr>
           <w:i/>
         </w:rPr>
         <w:t>Vehicle</w:t>
       </w:r>
+      <w:proofErr w:type="spellEnd"/>
       <w:r>
         <w:t xml:space="preserve">-Klasse heraus. Die ermittelten Resultate werden daraufhin als </w:t>
       </w:r>
+      <w:proofErr w:type="spellStart"/>
       <w:r>
         <w:rPr>
           <w:i/>
         </w:rPr>
         <w:t>VehicleBehaviorInput</w:t>
       </w:r>
+      <w:proofErr w:type="spellEnd"/>
       <w:r>
         <w:t xml:space="preserve"> dem aktuellen </w:t>
       </w:r>
@@ -23811,12 +24015,14 @@
       <w:r>
         <w:t xml:space="preserve">Der Parameter </w:t>
       </w:r>
+      <w:proofErr w:type="spellStart"/>
       <w:r>
         <w:rPr>
           <w:i/>
         </w:rPr>
         <w:t>glättung</w:t>
       </w:r>
+      <w:proofErr w:type="spellEnd"/>
       <w:r>
         <w:t xml:space="preserve"> wird über die Einstellungen festgelegt. Standardmäßig beträgt dieser 0,2. Die Motivation hinter diesem Schritt ist es</w:t>
       </w:r>
@@ -23963,8 +24169,8 @@
         <w:t xml:space="preserve"> zeigt, die Verzögerung gering genug, um keine nennenswerte Einschränkung darzustellen.</w:t>
       </w:r>
     </w:p>
-    <w:bookmarkStart w:id="131" w:name="_MON_1532462453"/>
-    <w:bookmarkEnd w:id="131"/>
+    <w:bookmarkStart w:id="81" w:name="_MON_1532462453"/>
+    <w:bookmarkEnd w:id="81"/>
     <w:p>
       <w:pPr>
         <w:pStyle w:val="-OlWIRStandardtextEinzug-"/>
@@ -23974,10 +24180,10 @@
       </w:pPr>
       <w:r>
         <w:object w:dxaOrig="3243" w:dyaOrig="2052" w14:anchorId="58B76B44">
-          <v:shape id="_x0000_i1028" type="#_x0000_t75" style="width:163pt;height:103.1pt" o:ole="">
+          <v:shape id="_x0000_i1028" type="#_x0000_t75" style="width:162.75pt;height:102.75pt" o:ole="">
             <v:imagedata r:id="rId45" o:title=""/>
           </v:shape>
-          <o:OLEObject Type="Embed" ProgID="Excel.Sheet.12" ShapeID="_x0000_i1028" DrawAspect="Content" ObjectID="_1533325122" r:id="rId46"/>
+          <o:OLEObject Type="Embed" ProgID="Excel.Sheet.12" ShapeID="_x0000_i1028" DrawAspect="Content" ObjectID="_1536436388" r:id="rId46"/>
         </w:object>
       </w:r>
     </w:p>
@@ -23986,8 +24192,8 @@
         <w:pStyle w:val="Beschriftung"/>
         <w:jc w:val="center"/>
       </w:pPr>
-      <w:bookmarkStart w:id="132" w:name="_Ref459475663"/>
-      <w:bookmarkStart w:id="133" w:name="_Toc459581795"/>
+      <w:bookmarkStart w:id="82" w:name="_Ref459475663"/>
+      <w:bookmarkStart w:id="83" w:name="_Toc459581795"/>
       <w:r>
         <w:t xml:space="preserve">Abbildung </w:t>
       </w:r>
@@ -24012,11 +24218,11 @@
         </w:rPr>
         <w:fldChar w:fldCharType="end"/>
       </w:r>
-      <w:bookmarkEnd w:id="132"/>
+      <w:bookmarkEnd w:id="82"/>
       <w:r>
         <w:t xml:space="preserve"> Folgen der Dämpfung der Ausgabewerte</w:t>
       </w:r>
-      <w:bookmarkEnd w:id="133"/>
+      <w:bookmarkEnd w:id="83"/>
     </w:p>
     <w:p>
       <w:pPr>
@@ -24090,7 +24296,7 @@
           <w:numId w:val="0"/>
         </w:numPr>
       </w:pPr>
-      <w:bookmarkStart w:id="134" w:name="_Toc459582055"/>
+      <w:bookmarkStart w:id="84" w:name="_Toc459582055"/>
       <w:r>
         <w:t>5</w:t>
       </w:r>
@@ -24106,7 +24312,7 @@
       <w:r>
         <w:t>ptimierung durch Parallelisierung</w:t>
       </w:r>
-      <w:bookmarkEnd w:id="134"/>
+      <w:bookmarkEnd w:id="84"/>
     </w:p>
     <w:p>
       <w:pPr>
@@ -24176,6 +24382,7 @@
           <w:id w:val="597447771"/>
           <w:citation/>
         </w:sdtPr>
+        <w:sdtEndPr/>
         <w:sdtContent>
           <w:r>
             <w:fldChar w:fldCharType="begin"/>
@@ -24488,7 +24695,7 @@
           <w:bCs/>
         </w:rPr>
       </w:pPr>
-      <w:bookmarkStart w:id="135" w:name="_Toc459582056"/>
+      <w:bookmarkStart w:id="85" w:name="_Toc459582056"/>
       <w:r>
         <w:rPr>
           <w:rFonts w:ascii="Arial" w:hAnsi="Arial"/>
@@ -24511,7 +24718,7 @@
         </w:rPr>
         <w:t>Fazit</w:t>
       </w:r>
-      <w:bookmarkEnd w:id="135"/>
+      <w:bookmarkEnd w:id="85"/>
     </w:p>
     <w:p>
       <w:pPr>
@@ -24559,14 +24766,14 @@
           <w:numId w:val="0"/>
         </w:numPr>
       </w:pPr>
-      <w:bookmarkStart w:id="136" w:name="_Toc459582057"/>
+      <w:bookmarkStart w:id="86" w:name="_Toc459582057"/>
       <w:r>
         <w:t>6</w:t>
       </w:r>
       <w:r>
         <w:t>.1 Fehlerfrei zurückgelegte Strecke</w:t>
       </w:r>
-      <w:bookmarkEnd w:id="136"/>
+      <w:bookmarkEnd w:id="86"/>
     </w:p>
     <w:p>
       <w:pPr>
@@ -24773,8 +24980,8 @@
                                 <w:szCs w:val="24"/>
                               </w:rPr>
                             </w:pPr>
-                            <w:bookmarkStart w:id="137" w:name="_Ref459491118"/>
-                            <w:bookmarkStart w:id="138" w:name="_Toc459581796"/>
+                            <w:bookmarkStart w:id="87" w:name="_Ref459491118"/>
+                            <w:bookmarkStart w:id="88" w:name="_Toc459581796"/>
                             <w:r>
                               <w:t xml:space="preserve">Abbildung </w:t>
                             </w:r>
@@ -24799,7 +25006,7 @@
                               </w:rPr>
                               <w:fldChar w:fldCharType="end"/>
                             </w:r>
-                            <w:bookmarkEnd w:id="137"/>
+                            <w:bookmarkEnd w:id="87"/>
                             <w:r>
                               <w:rPr>
                                 <w:noProof/>
@@ -24812,7 +25019,7 @@
                               </w:rPr>
                               <w:t>Vererbungsstruktur</w:t>
                             </w:r>
-                            <w:bookmarkEnd w:id="138"/>
+                            <w:bookmarkEnd w:id="88"/>
                           </w:p>
                         </w:txbxContent>
                       </wps:txbx>
@@ -24847,27 +25054,14 @@
                       <w:r>
                         <w:t xml:space="preserve">Abbildung </w:t>
                       </w:r>
-                      <w:r>
-                        <w:fldChar w:fldCharType="begin"/>
-                      </w:r>
-                      <w:r>
-                        <w:instrText xml:space="preserve"> SEQ Abbildung \* ARABIC </w:instrText>
-                      </w:r>
-                      <w:r>
-                        <w:fldChar w:fldCharType="separate"/>
-                      </w:r>
-                      <w:r>
-                        <w:rPr>
-                          <w:noProof/>
-                        </w:rPr>
-                        <w:t>26</w:t>
-                      </w:r>
-                      <w:r>
-                        <w:rPr>
-                          <w:noProof/>
-                        </w:rPr>
-                        <w:fldChar w:fldCharType="end"/>
-                      </w:r>
+                      <w:fldSimple w:instr=" SEQ Abbildung \* ARABIC ">
+                        <w:r>
+                          <w:rPr>
+                            <w:noProof/>
+                          </w:rPr>
+                          <w:t>26</w:t>
+                        </w:r>
+                      </w:fldSimple>
                       <w:bookmarkEnd w:id="139"/>
                       <w:r>
                         <w:rPr>
@@ -25038,14 +25232,14 @@
           <w:numId w:val="0"/>
         </w:numPr>
       </w:pPr>
-      <w:bookmarkStart w:id="141" w:name="_Toc459582058"/>
+      <w:bookmarkStart w:id="89" w:name="_Toc459582058"/>
       <w:r>
         <w:t>6</w:t>
       </w:r>
       <w:r>
         <w:t>.2 Geschwindigkeit</w:t>
       </w:r>
-      <w:bookmarkEnd w:id="141"/>
+      <w:bookmarkEnd w:id="89"/>
     </w:p>
     <w:p>
       <w:pPr>
@@ -25157,14 +25351,14 @@
           <w:numId w:val="0"/>
         </w:numPr>
       </w:pPr>
-      <w:bookmarkStart w:id="142" w:name="_Toc459582059"/>
+      <w:bookmarkStart w:id="90" w:name="_Toc459582059"/>
       <w:r>
         <w:t>6</w:t>
       </w:r>
       <w:r>
         <w:t>.3 Fahrverhalten</w:t>
       </w:r>
-      <w:bookmarkEnd w:id="142"/>
+      <w:bookmarkEnd w:id="90"/>
     </w:p>
     <w:p>
       <w:pPr>
@@ -25300,11 +25494,11 @@
           <w:numId w:val="0"/>
         </w:numPr>
       </w:pPr>
-      <w:bookmarkStart w:id="143" w:name="_Toc459582060"/>
+      <w:bookmarkStart w:id="91" w:name="_Toc459582060"/>
       <w:r>
         <w:t>6.4 Zusammenfassung</w:t>
       </w:r>
-      <w:bookmarkEnd w:id="143"/>
+      <w:bookmarkEnd w:id="91"/>
     </w:p>
     <w:p>
       <w:pPr>
@@ -25394,7 +25588,7 @@
           <w:numId w:val="0"/>
         </w:numPr>
       </w:pPr>
-      <w:bookmarkStart w:id="144" w:name="_Toc459582061"/>
+      <w:bookmarkStart w:id="92" w:name="_Toc459582061"/>
       <w:r>
         <w:t>6</w:t>
       </w:r>
@@ -25407,7 +25601,7 @@
       <w:r>
         <w:t xml:space="preserve"> Ausblick</w:t>
       </w:r>
-      <w:bookmarkEnd w:id="144"/>
+      <w:bookmarkEnd w:id="92"/>
     </w:p>
     <w:p>
       <w:pPr>
@@ -25481,12 +25675,12 @@
       <w:pPr>
         <w:pStyle w:val="-OlWIRberschrift1-"/>
       </w:pPr>
-      <w:bookmarkStart w:id="145" w:name="_Toc459582062"/>
+      <w:bookmarkStart w:id="93" w:name="_Toc459582062"/>
       <w:r>
         <w:lastRenderedPageBreak/>
         <w:t>Glossar</w:t>
       </w:r>
-      <w:bookmarkEnd w:id="145"/>
+      <w:bookmarkEnd w:id="93"/>
       <w:r>
         <w:t xml:space="preserve"> </w:t>
       </w:r>
@@ -25522,6 +25716,7 @@
         <w:tab/>
         <w:t xml:space="preserve">Die </w:t>
       </w:r>
+      <w:proofErr w:type="spellStart"/>
       <w:r>
         <w:rPr>
           <w:i/>
@@ -25532,26 +25727,37 @@
         <w:rPr>
           <w:i/>
         </w:rPr>
-        <w:t xml:space="preserve">s </w:t>
+        <w:t>s</w:t>
+      </w:r>
+      <w:proofErr w:type="spellEnd"/>
+      <w:r>
+        <w:rPr>
+          <w:i/>
+        </w:rPr>
+        <w:t xml:space="preserve"> </w:t>
       </w:r>
       <w:r>
         <w:t xml:space="preserve">in einem neuronalen Netzwerk stellen die Ebenen zwischen der Eingabeebene und der Ausgabeebene dar. Sie verfügen jeweils über eine bestimmte Anzahl an Neuronen. In der Regel sind die einzelnen Ebenen vollständig vernetzt: Jedes Neuron der einen Ebene ist mit jedem Neuron der nächsten Ebene verbunden. Die Anzahl der Neuronen ist in den </w:t>
       </w:r>
+      <w:proofErr w:type="spellStart"/>
       <w:r>
         <w:rPr>
           <w:i/>
         </w:rPr>
         <w:t>hidden-layers</w:t>
       </w:r>
+      <w:proofErr w:type="spellEnd"/>
       <w:r>
         <w:t xml:space="preserve"> flexibel. Je mehr Neuronen und </w:t>
       </w:r>
+      <w:proofErr w:type="spellStart"/>
       <w:r>
         <w:rPr>
           <w:i/>
         </w:rPr>
         <w:t>hidden-layers</w:t>
       </w:r>
+      <w:proofErr w:type="spellEnd"/>
       <w:r>
         <w:t xml:space="preserve"> desto komplexer ist die Netzwerkarchitektur.</w:t>
       </w:r>
@@ -25616,6 +25822,9 @@
       </w:r>
       <w:r>
         <w:tab/>
+      </w:r>
+      <w:proofErr w:type="gramStart"/>
+      <w:r>
         <w:t xml:space="preserve">Die </w:t>
       </w:r>
       <w:r>
@@ -25624,6 +25833,7 @@
         </w:rPr>
         <w:t>Task</w:t>
       </w:r>
+      <w:proofErr w:type="gramEnd"/>
       <w:r>
         <w:rPr>
           <w:i/>
@@ -25656,14 +25866,14 @@
           <w:szCs w:val="20"/>
         </w:rPr>
       </w:pPr>
-      <w:bookmarkStart w:id="146" w:name="_Toc165890730"/>
-      <w:bookmarkStart w:id="147" w:name="_Toc459582063"/>
+      <w:bookmarkStart w:id="94" w:name="_Toc165890730"/>
+      <w:bookmarkStart w:id="95" w:name="_Toc459582063"/>
       <w:r>
         <w:lastRenderedPageBreak/>
         <w:t>Literatur</w:t>
       </w:r>
-      <w:bookmarkEnd w:id="146"/>
-      <w:bookmarkEnd w:id="147"/>
+      <w:bookmarkEnd w:id="94"/>
+      <w:bookmarkEnd w:id="95"/>
       <w:r>
         <w:fldChar w:fldCharType="begin"/>
       </w:r>
@@ -27674,16 +27884,16 @@
         <w:lastRenderedPageBreak/>
         <w:fldChar w:fldCharType="end"/>
       </w:r>
-      <w:bookmarkStart w:id="148" w:name="_Toc165890720"/>
-      <w:bookmarkStart w:id="149" w:name="_Toc459582064"/>
+      <w:bookmarkStart w:id="96" w:name="_Toc165890720"/>
+      <w:bookmarkStart w:id="97" w:name="_Toc459582064"/>
       <w:r>
         <w:t>A</w:t>
       </w:r>
-      <w:bookmarkEnd w:id="148"/>
+      <w:bookmarkEnd w:id="96"/>
       <w:r>
         <w:t>bbildungen</w:t>
       </w:r>
-      <w:bookmarkEnd w:id="149"/>
+      <w:bookmarkEnd w:id="97"/>
     </w:p>
     <w:p>
       <w:pPr>
@@ -29875,12 +30085,12 @@
       <w:pPr>
         <w:pStyle w:val="-OlWIRKapiteltitel-"/>
       </w:pPr>
-      <w:bookmarkStart w:id="150" w:name="_Toc459582065"/>
+      <w:bookmarkStart w:id="98" w:name="_Toc459582065"/>
       <w:r>
         <w:lastRenderedPageBreak/>
         <w:t>Erklärung</w:t>
       </w:r>
-      <w:bookmarkEnd w:id="150"/>
+      <w:bookmarkEnd w:id="98"/>
     </w:p>
     <w:p/>
     <w:p>
@@ -30256,7 +30466,15 @@
         <w:footnoteRef/>
       </w:r>
       <w:r>
-        <w:t xml:space="preserve"> Psychologie meint hier das Verhalten der menschlichen Verkehrsteilnehmer in unterschiedlichen Situationen.</w:t>
+        <w:t xml:space="preserve"> Psychologie meint hier </w:t>
+      </w:r>
+      <w:proofErr w:type="gramStart"/>
+      <w:r>
+        <w:t>das</w:t>
+      </w:r>
+      <w:proofErr w:type="gramEnd"/>
+      <w:r>
+        <w:t xml:space="preserve"> Verhalten der menschlichen Verkehrsteilnehmer in unterschiedlichen Situationen.</w:t>
       </w:r>
     </w:p>
   </w:footnote>
@@ -30386,12 +30604,14 @@
       <w:r>
         <w:t xml:space="preserve"> </w:t>
       </w:r>
+      <w:proofErr w:type="spellStart"/>
       <w:r>
         <w:rPr>
           <w:i/>
         </w:rPr>
         <w:t>Dot</w:t>
       </w:r>
+      <w:proofErr w:type="spellEnd"/>
       <w:r>
         <w:t xml:space="preserve"> ist dabei das Skalarprodukt zweier Vektoren. Sowohl der Normalvektor als auch der Geschwindigkeitsvektor können von der Physikengine erfragt werden.</w:t>
       </w:r>
@@ -30530,12 +30750,14 @@
       <w:r>
         <w:t xml:space="preserve"> oder Englisch </w:t>
       </w:r>
+      <w:proofErr w:type="spellStart"/>
       <w:r>
         <w:rPr>
           <w:i/>
         </w:rPr>
         <w:t>jagged</w:t>
       </w:r>
+      <w:proofErr w:type="spellEnd"/>
       <w:r>
         <w:t xml:space="preserve"> bedeutet bei </w:t>
       </w:r>
@@ -30725,12 +30947,14 @@
       <w:r>
         <w:t xml:space="preserve"> In C# ist es möglich Methoden zu programmieren, die erzeugte Objekte iterativ an den Aufrufer zurückgeben. Dies wird über das Schlüsselwort </w:t>
       </w:r>
+      <w:proofErr w:type="spellStart"/>
       <w:r>
         <w:rPr>
           <w:i/>
         </w:rPr>
         <w:t>yield</w:t>
       </w:r>
+      <w:proofErr w:type="spellEnd"/>
       <w:r>
         <w:t xml:space="preserve"> implementiert. Neben geringerem Programmieraufwand, werden die Ergebnisse auch erst dann abgefragt, wenn sie benötigt werden. Genaueres dazu findet sich unter dem Link: </w:t>
       </w:r>
@@ -30937,7 +31161,7 @@
         <w:rStyle w:val="Seitenzahl"/>
         <w:noProof/>
       </w:rPr>
-      <w:t>4</w:t>
+      <w:t>53</w:t>
     </w:r>
     <w:r>
       <w:rPr>
@@ -33877,7 +34101,7 @@
     </w:rPrDefault>
     <w:pPrDefault/>
   </w:docDefaults>
-  <w:latentStyles w:defLockedState="0" w:defUIPriority="0" w:defSemiHidden="0" w:defUnhideWhenUsed="0" w:defQFormat="0" w:count="372">
+  <w:latentStyles w:defLockedState="0" w:defUIPriority="0" w:defSemiHidden="0" w:defUnhideWhenUsed="0" w:defQFormat="0" w:count="373">
     <w:lsdException w:name="Normal" w:qFormat="1"/>
     <w:lsdException w:name="heading 1" w:qFormat="1"/>
     <w:lsdException w:name="heading 2" w:qFormat="1"/>
@@ -34243,6 +34467,7 @@
     <w:lsdException w:name="List Table 6 Colorful Accent 6" w:uiPriority="51"/>
     <w:lsdException w:name="List Table 7 Colorful Accent 6" w:uiPriority="52"/>
     <w:lsdException w:name="Mention" w:semiHidden="1" w:uiPriority="99" w:unhideWhenUsed="1"/>
+    <w:lsdException w:name="Smart Hyperlink" w:semiHidden="1" w:uiPriority="99" w:unhideWhenUsed="1"/>
   </w:latentStyles>
   <w:style w:type="paragraph" w:default="1" w:styleId="Standard">
     <w:name w:val="Normal"/>
@@ -43392,7 +43617,7 @@
 </file>
 
 <file path=customXml/itemProps1.xml><?xml version="1.0" encoding="utf-8"?>
-<ds:datastoreItem xmlns:ds="http://schemas.openxmlformats.org/officeDocument/2006/customXml" ds:itemID="{2111175C-ED2C-4157-9CE3-5C2B1C2DE860}">
+<ds:datastoreItem xmlns:ds="http://schemas.openxmlformats.org/officeDocument/2006/customXml" ds:itemID="{CE7052E1-0BD6-4020-9BE3-4D2591EF1816}">
   <ds:schemaRefs>
     <ds:schemaRef ds:uri="http://schemas.openxmlformats.org/officeDocument/2006/bibliography"/>
   </ds:schemaRefs>

</xml_diff>